<commit_message>
working on Microsoft Azure bootcamp
</commit_message>
<xml_diff>
--- a/MSFT_Azure/Azure Quiz.docx
+++ b/MSFT_Azure/Azure Quiz.docx
@@ -1,23 +1,117 @@
 
 <file path=word/document.xml><?xml version="1.0" encoding="utf-8"?>
-<w:document xmlns:ve="http://schemas.openxmlformats.org/markup-compatibility/2006" xmlns:o="urn:schemas-microsoft-com:office:office" xmlns:r="http://schemas.openxmlformats.org/officeDocument/2006/relationships" xmlns:m="http://schemas.openxmlformats.org/officeDocument/2006/math" xmlns:v="urn:schemas-microsoft-com:vml" xmlns:wp="http://schemas.openxmlformats.org/drawingml/2006/wordprocessingDrawing" xmlns:w10="urn:schemas-microsoft-com:office:word" xmlns:w="http://schemas.openxmlformats.org/wordprocessingml/2006/main" xmlns:wne="http://schemas.microsoft.com/office/word/2006/wordml" xmlns:a="http://schemas.openxmlformats.org/drawingml/2006/main" xmlns:pic="http://schemas.openxmlformats.org/drawingml/2006/picture" xml:space="preserve">
+<w:document xmlns:wpc="http://schemas.microsoft.com/office/word/2010/wordprocessingCanvas" xmlns:cx="http://schemas.microsoft.com/office/drawing/2014/chartex" xmlns:cx1="http://schemas.microsoft.com/office/drawing/2015/9/8/chartex" xmlns:mc="http://schemas.openxmlformats.org/markup-compatibility/2006" xmlns:o="urn:schemas-microsoft-com:office:office" xmlns:r="http://schemas.openxmlformats.org/officeDocument/2006/relationships" xmlns:m="http://schemas.openxmlformats.org/officeDocument/2006/math" xmlns:v="urn:schemas-microsoft-com:vml" xmlns:wp14="http://schemas.microsoft.com/office/word/2010/wordprocessingDrawing" xmlns:wp="http://schemas.openxmlformats.org/drawingml/2006/wordprocessingDrawing" xmlns:w10="urn:schemas-microsoft-com:office:word" xmlns:w="http://schemas.openxmlformats.org/wordprocessingml/2006/main" xmlns:w14="http://schemas.microsoft.com/office/word/2010/wordml" xmlns:w15="http://schemas.microsoft.com/office/word/2012/wordml" xmlns:w16se="http://schemas.microsoft.com/office/word/2015/wordml/symex" xmlns:wpg="http://schemas.microsoft.com/office/word/2010/wordprocessingGroup" xmlns:wpi="http://schemas.microsoft.com/office/word/2010/wordprocessingInk" xmlns:wne="http://schemas.microsoft.com/office/word/2006/wordml" xmlns:wps="http://schemas.microsoft.com/office/word/2010/wordprocessingShape" mc:Ignorable="w14 w15 w16se wp14">
   <w:body>
     <w:p>
       <w:pPr>
         <w:pStyle w:val="Title"/>
+        <w:ind w:left="0"/>
+        <w:jc w:val="left"/>
+        <w:rPr>
+          <w:sz w:val="24"/>
+          <w:szCs w:val="24"/>
+        </w:rPr>
       </w:pPr>
       <w:r>
-        <w:rPr/>
+        <w:rPr>
+          <w:sz w:val="24"/>
+          <w:szCs w:val="24"/>
+        </w:rPr>
+        <w:drawing>
+          <wp:inline distT="0" distB="0" distL="0" distR="0" wp14:anchorId="5F3A2C11" wp14:editId="5B79F4C3">
+            <wp:extent cx="5911850" cy="1600835"/>
+            <wp:effectExtent l="0" t="0" r="0" b="0"/>
+            <wp:docPr id="1" name="Picture 1"/>
+            <wp:cNvGraphicFramePr>
+              <a:graphicFrameLocks xmlns:a="http://schemas.openxmlformats.org/drawingml/2006/main" noChangeAspect="1"/>
+            </wp:cNvGraphicFramePr>
+            <a:graphic xmlns:a="http://schemas.openxmlformats.org/drawingml/2006/main">
+              <a:graphicData uri="http://schemas.openxmlformats.org/drawingml/2006/picture">
+                <pic:pic xmlns:pic="http://schemas.openxmlformats.org/drawingml/2006/picture">
+                  <pic:nvPicPr>
+                    <pic:cNvPr id="1" name=""/>
+                    <pic:cNvPicPr/>
+                  </pic:nvPicPr>
+                  <pic:blipFill>
+                    <a:blip r:embed="rId5"/>
+                    <a:stretch>
+                      <a:fillRect/>
+                    </a:stretch>
+                  </pic:blipFill>
+                  <pic:spPr>
+                    <a:xfrm>
+                      <a:off x="0" y="0"/>
+                      <a:ext cx="5911850" cy="1600835"/>
+                    </a:xfrm>
+                    <a:prstGeom prst="rect">
+                      <a:avLst/>
+                    </a:prstGeom>
+                  </pic:spPr>
+                </pic:pic>
+              </a:graphicData>
+            </a:graphic>
+          </wp:inline>
+        </w:drawing>
+      </w:r>
+    </w:p>
+    <w:p>
+      <w:pPr>
+        <w:pStyle w:val="Title"/>
+        <w:ind w:left="0"/>
+        <w:jc w:val="left"/>
+        <w:rPr>
+          <w:sz w:val="16"/>
+          <w:szCs w:val="16"/>
+        </w:rPr>
+      </w:pPr>
+      <w:r>
+        <w:rPr>
+          <w:sz w:val="16"/>
+          <w:szCs w:val="16"/>
+        </w:rPr>
+        <w:t>https://docs.microsoft.com/en-us/learn/modules/intr</w:t>
+      </w:r>
+      <w:r>
+        <w:rPr>
+          <w:sz w:val="16"/>
+          <w:szCs w:val="16"/>
+        </w:rPr>
+        <w:t>o-to-azure-fundamentals/tour-of-</w:t>
+      </w:r>
+      <w:bookmarkStart w:id="0" w:name="_GoBack"/>
+      <w:bookmarkEnd w:id="0"/>
+      <w:r>
+        <w:rPr>
+          <w:sz w:val="16"/>
+          <w:szCs w:val="16"/>
+        </w:rPr>
+        <w:t>azure-services</w:t>
+      </w:r>
+    </w:p>
+    <w:p>
+      <w:pPr>
+        <w:pStyle w:val="Title"/>
+      </w:pPr>
+    </w:p>
+    <w:p>
+      <w:pPr>
+        <w:pStyle w:val="Title"/>
+      </w:pPr>
+    </w:p>
+    <w:p>
+      <w:pPr>
+        <w:pStyle w:val="Title"/>
+      </w:pPr>
+      <w:r>
         <w:t>Azure</w:t>
       </w:r>
       <w:r>
         <w:rPr>
           <w:spacing w:val="-6"/>
         </w:rPr>
-        <w:t> </w:t>
-      </w:r>
-      <w:r>
-        <w:rPr/>
+        <w:t xml:space="preserve"> </w:t>
+      </w:r>
+      <w:r>
         <w:t>Fundamental</w:t>
       </w:r>
     </w:p>
@@ -29,11 +123,10 @@
           <w:numId w:val="1"/>
         </w:numPr>
         <w:tabs>
-          <w:tab w:pos="461" w:val="left" w:leader="none"/>
+          <w:tab w:val="left" w:pos="461"/>
         </w:tabs>
-        <w:spacing w:line="252" w:lineRule="auto" w:before="139" w:after="0"/>
-        <w:ind w:left="460" w:right="185" w:hanging="361"/>
-        <w:jc w:val="both"/>
+        <w:spacing w:before="139" w:line="252" w:lineRule="auto"/>
+        <w:ind w:left="460" w:right="185"/>
         <w:rPr>
           <w:sz w:val="28"/>
         </w:rPr>
@@ -49,7 +142,7 @@
           <w:spacing w:val="1"/>
           <w:sz w:val="28"/>
         </w:rPr>
-        <w:t> </w:t>
+        <w:t xml:space="preserve"> </w:t>
       </w:r>
       <w:r>
         <w:rPr>
@@ -62,7 +155,7 @@
           <w:spacing w:val="3"/>
           <w:sz w:val="28"/>
         </w:rPr>
-        <w:t> </w:t>
+        <w:t xml:space="preserve"> </w:t>
       </w:r>
       <w:r>
         <w:rPr>
@@ -75,7 +168,7 @@
           <w:spacing w:val="-1"/>
           <w:sz w:val="28"/>
         </w:rPr>
-        <w:t> </w:t>
+        <w:t xml:space="preserve"> </w:t>
       </w:r>
       <w:r>
         <w:rPr>
@@ -88,7 +181,7 @@
           <w:spacing w:val="-5"/>
           <w:sz w:val="28"/>
         </w:rPr>
-        <w:t> </w:t>
+        <w:t xml:space="preserve"> </w:t>
       </w:r>
       <w:r>
         <w:rPr>
@@ -101,7 +194,7 @@
           <w:spacing w:val="-3"/>
           <w:sz w:val="28"/>
         </w:rPr>
-        <w:t> </w:t>
+        <w:t xml:space="preserve"> </w:t>
       </w:r>
       <w:r>
         <w:rPr>
@@ -114,7 +207,7 @@
           <w:spacing w:val="-2"/>
           <w:sz w:val="28"/>
         </w:rPr>
-        <w:t> </w:t>
+        <w:t xml:space="preserve"> </w:t>
       </w:r>
       <w:r>
         <w:rPr>
@@ -131,11 +224,10 @@
           <w:numId w:val="1"/>
         </w:numPr>
         <w:tabs>
-          <w:tab w:pos="461" w:val="left" w:leader="none"/>
+          <w:tab w:val="left" w:pos="461"/>
         </w:tabs>
-        <w:spacing w:line="252" w:lineRule="auto" w:before="2" w:after="0"/>
-        <w:ind w:left="460" w:right="174" w:hanging="361"/>
-        <w:jc w:val="both"/>
+        <w:spacing w:line="252" w:lineRule="auto"/>
+        <w:ind w:left="460" w:right="174"/>
         <w:rPr>
           <w:sz w:val="28"/>
         </w:rPr>
@@ -144,14 +236,30 @@
         <w:rPr>
           <w:sz w:val="28"/>
         </w:rPr>
-        <w:t>What are two different ways to use </w:t>
+        <w:t xml:space="preserve">What are two different ways to use </w:t>
       </w:r>
       <w:r>
         <w:rPr>
           <w:sz w:val="28"/>
           <w:u w:val="single"/>
         </w:rPr>
-        <w:t>Azure Redis Cache</w:t>
+        <w:t xml:space="preserve">Azure </w:t>
+      </w:r>
+      <w:proofErr w:type="spellStart"/>
+      <w:r>
+        <w:rPr>
+          <w:sz w:val="28"/>
+          <w:u w:val="single"/>
+        </w:rPr>
+        <w:t>Redis</w:t>
+      </w:r>
+      <w:proofErr w:type="spellEnd"/>
+      <w:r>
+        <w:rPr>
+          <w:sz w:val="28"/>
+          <w:u w:val="single"/>
+        </w:rPr>
+        <w:t xml:space="preserve"> Cache</w:t>
       </w:r>
       <w:r>
         <w:rPr>
@@ -164,20 +272,22 @@
           <w:spacing w:val="-61"/>
           <w:sz w:val="28"/>
         </w:rPr>
-        <w:t> </w:t>
-      </w:r>
+        <w:t xml:space="preserve"> </w:t>
+      </w:r>
+      <w:proofErr w:type="gramStart"/>
       <w:r>
         <w:rPr>
           <w:sz w:val="28"/>
         </w:rPr>
         <w:t>each</w:t>
       </w:r>
+      <w:proofErr w:type="gramEnd"/>
       <w:r>
         <w:rPr>
           <w:spacing w:val="-2"/>
           <w:sz w:val="28"/>
         </w:rPr>
-        <w:t> </w:t>
+        <w:t xml:space="preserve"> </w:t>
       </w:r>
       <w:r>
         <w:rPr>
@@ -194,11 +304,10 @@
           <w:numId w:val="1"/>
         </w:numPr>
         <w:tabs>
-          <w:tab w:pos="461" w:val="left" w:leader="none"/>
+          <w:tab w:val="left" w:pos="461"/>
         </w:tabs>
-        <w:spacing w:line="254" w:lineRule="auto" w:before="3" w:after="0"/>
-        <w:ind w:left="460" w:right="176" w:hanging="361"/>
-        <w:jc w:val="both"/>
+        <w:spacing w:before="3" w:line="254" w:lineRule="auto"/>
+        <w:ind w:left="460" w:right="176"/>
         <w:rPr>
           <w:sz w:val="28"/>
         </w:rPr>
@@ -214,7 +323,7 @@
           <w:spacing w:val="1"/>
           <w:sz w:val="28"/>
         </w:rPr>
-        <w:t> </w:t>
+        <w:t xml:space="preserve"> </w:t>
       </w:r>
       <w:r>
         <w:rPr>
@@ -227,7 +336,7 @@
           <w:spacing w:val="-3"/>
           <w:sz w:val="28"/>
         </w:rPr>
-        <w:t> </w:t>
+        <w:t xml:space="preserve"> </w:t>
       </w:r>
       <w:r>
         <w:rPr>
@@ -240,7 +349,7 @@
           <w:spacing w:val="-2"/>
           <w:sz w:val="28"/>
         </w:rPr>
-        <w:t> </w:t>
+        <w:t xml:space="preserve"> </w:t>
       </w:r>
       <w:r>
         <w:rPr>
@@ -253,7 +362,7 @@
           <w:spacing w:val="1"/>
           <w:sz w:val="28"/>
         </w:rPr>
-        <w:t> </w:t>
+        <w:t xml:space="preserve"> </w:t>
       </w:r>
       <w:r>
         <w:rPr>
@@ -266,7 +375,7 @@
           <w:spacing w:val="-1"/>
           <w:sz w:val="28"/>
         </w:rPr>
-        <w:t> </w:t>
+        <w:t xml:space="preserve"> </w:t>
       </w:r>
       <w:r>
         <w:rPr>
@@ -279,7 +388,7 @@
           <w:spacing w:val="-7"/>
           <w:sz w:val="28"/>
         </w:rPr>
-        <w:t> </w:t>
+        <w:t xml:space="preserve"> </w:t>
       </w:r>
       <w:r>
         <w:rPr>
@@ -292,7 +401,7 @@
           <w:spacing w:val="-3"/>
           <w:sz w:val="28"/>
         </w:rPr>
-        <w:t> </w:t>
+        <w:t xml:space="preserve"> </w:t>
       </w:r>
       <w:r>
         <w:rPr>
@@ -309,11 +418,10 @@
           <w:numId w:val="1"/>
         </w:numPr>
         <w:tabs>
-          <w:tab w:pos="461" w:val="left" w:leader="none"/>
+          <w:tab w:val="left" w:pos="461"/>
         </w:tabs>
-        <w:spacing w:line="252" w:lineRule="auto" w:before="0" w:after="0"/>
-        <w:ind w:left="460" w:right="169" w:hanging="361"/>
-        <w:jc w:val="both"/>
+        <w:spacing w:before="0" w:line="252" w:lineRule="auto"/>
+        <w:ind w:left="460" w:right="169"/>
         <w:rPr>
           <w:sz w:val="28"/>
         </w:rPr>
@@ -330,7 +438,7 @@
           <w:spacing w:val="-8"/>
           <w:sz w:val="28"/>
         </w:rPr>
-        <w:t> </w:t>
+        <w:t xml:space="preserve"> </w:t>
       </w:r>
       <w:r>
         <w:rPr>
@@ -344,7 +452,7 @@
           <w:spacing w:val="-12"/>
           <w:sz w:val="28"/>
         </w:rPr>
-        <w:t> </w:t>
+        <w:t xml:space="preserve"> </w:t>
       </w:r>
       <w:r>
         <w:rPr>
@@ -358,7 +466,7 @@
           <w:spacing w:val="-13"/>
           <w:sz w:val="28"/>
         </w:rPr>
-        <w:t> </w:t>
+        <w:t xml:space="preserve"> </w:t>
       </w:r>
       <w:r>
         <w:rPr>
@@ -371,7 +479,7 @@
           <w:spacing w:val="-7"/>
           <w:sz w:val="28"/>
         </w:rPr>
-        <w:t> </w:t>
+        <w:t xml:space="preserve"> </w:t>
       </w:r>
       <w:r>
         <w:rPr>
@@ -384,7 +492,7 @@
           <w:spacing w:val="-16"/>
           <w:sz w:val="28"/>
         </w:rPr>
-        <w:t> </w:t>
+        <w:t xml:space="preserve"> </w:t>
       </w:r>
       <w:r>
         <w:rPr>
@@ -397,7 +505,7 @@
           <w:spacing w:val="-12"/>
           <w:sz w:val="28"/>
         </w:rPr>
-        <w:t> </w:t>
+        <w:t xml:space="preserve"> </w:t>
       </w:r>
       <w:r>
         <w:rPr>
@@ -410,7 +518,7 @@
           <w:spacing w:val="-11"/>
           <w:sz w:val="28"/>
         </w:rPr>
-        <w:t> </w:t>
+        <w:t xml:space="preserve"> </w:t>
       </w:r>
       <w:r>
         <w:rPr>
@@ -423,7 +531,7 @@
           <w:spacing w:val="-9"/>
           <w:sz w:val="28"/>
         </w:rPr>
-        <w:t> </w:t>
+        <w:t xml:space="preserve"> </w:t>
       </w:r>
       <w:r>
         <w:rPr>
@@ -436,7 +544,7 @@
           <w:spacing w:val="-15"/>
           <w:sz w:val="28"/>
         </w:rPr>
-        <w:t> </w:t>
+        <w:t xml:space="preserve"> </w:t>
       </w:r>
       <w:r>
         <w:rPr>
@@ -449,7 +557,7 @@
           <w:spacing w:val="-10"/>
           <w:sz w:val="28"/>
         </w:rPr>
-        <w:t> </w:t>
+        <w:t xml:space="preserve"> </w:t>
       </w:r>
       <w:r>
         <w:rPr>
@@ -462,7 +570,7 @@
           <w:spacing w:val="-13"/>
           <w:sz w:val="28"/>
         </w:rPr>
-        <w:t> </w:t>
+        <w:t xml:space="preserve"> </w:t>
       </w:r>
       <w:r>
         <w:rPr>
@@ -475,7 +583,7 @@
           <w:spacing w:val="-61"/>
           <w:sz w:val="28"/>
         </w:rPr>
-        <w:t> </w:t>
+        <w:t xml:space="preserve"> </w:t>
       </w:r>
       <w:r>
         <w:rPr>
@@ -489,7 +597,7 @@
           <w:spacing w:val="-14"/>
           <w:sz w:val="28"/>
         </w:rPr>
-        <w:t> </w:t>
+        <w:t xml:space="preserve"> </w:t>
       </w:r>
       <w:r>
         <w:rPr>
@@ -503,7 +611,7 @@
           <w:spacing w:val="-12"/>
           <w:sz w:val="28"/>
         </w:rPr>
-        <w:t> </w:t>
+        <w:t xml:space="preserve"> </w:t>
       </w:r>
       <w:r>
         <w:rPr>
@@ -517,7 +625,7 @@
           <w:spacing w:val="-14"/>
           <w:sz w:val="28"/>
         </w:rPr>
-        <w:t> </w:t>
+        <w:t xml:space="preserve"> </w:t>
       </w:r>
       <w:r>
         <w:rPr>
@@ -531,7 +639,7 @@
           <w:spacing w:val="-11"/>
           <w:sz w:val="28"/>
         </w:rPr>
-        <w:t> </w:t>
+        <w:t xml:space="preserve"> </w:t>
       </w:r>
       <w:r>
         <w:rPr>
@@ -545,7 +653,7 @@
           <w:spacing w:val="-14"/>
           <w:sz w:val="28"/>
         </w:rPr>
-        <w:t> </w:t>
+        <w:t xml:space="preserve"> </w:t>
       </w:r>
       <w:r>
         <w:rPr>
@@ -559,7 +667,7 @@
           <w:spacing w:val="-14"/>
           <w:sz w:val="28"/>
         </w:rPr>
-        <w:t> </w:t>
+        <w:t xml:space="preserve"> </w:t>
       </w:r>
       <w:r>
         <w:rPr>
@@ -573,7 +681,7 @@
           <w:spacing w:val="-10"/>
           <w:sz w:val="28"/>
         </w:rPr>
-        <w:t> </w:t>
+        <w:t xml:space="preserve"> </w:t>
       </w:r>
       <w:r>
         <w:rPr>
@@ -586,7 +694,7 @@
           <w:spacing w:val="-15"/>
           <w:sz w:val="28"/>
         </w:rPr>
-        <w:t> </w:t>
+        <w:t xml:space="preserve"> </w:t>
       </w:r>
       <w:r>
         <w:rPr>
@@ -599,7 +707,7 @@
           <w:spacing w:val="-14"/>
           <w:sz w:val="28"/>
         </w:rPr>
-        <w:t> </w:t>
+        <w:t xml:space="preserve"> </w:t>
       </w:r>
       <w:r>
         <w:rPr>
@@ -612,7 +720,7 @@
           <w:spacing w:val="-10"/>
           <w:sz w:val="28"/>
         </w:rPr>
-        <w:t> </w:t>
+        <w:t xml:space="preserve"> </w:t>
       </w:r>
       <w:r>
         <w:rPr>
@@ -625,7 +733,7 @@
           <w:spacing w:val="-61"/>
           <w:sz w:val="28"/>
         </w:rPr>
-        <w:t> </w:t>
+        <w:t xml:space="preserve"> </w:t>
       </w:r>
       <w:r>
         <w:rPr>
@@ -638,7 +746,7 @@
           <w:spacing w:val="1"/>
           <w:sz w:val="28"/>
         </w:rPr>
-        <w:t> </w:t>
+        <w:t xml:space="preserve"> </w:t>
       </w:r>
       <w:r>
         <w:rPr>
@@ -651,7 +759,7 @@
           <w:spacing w:val="1"/>
           <w:sz w:val="28"/>
         </w:rPr>
-        <w:t> </w:t>
+        <w:t xml:space="preserve"> </w:t>
       </w:r>
       <w:r>
         <w:rPr>
@@ -668,11 +776,10 @@
           <w:numId w:val="1"/>
         </w:numPr>
         <w:tabs>
-          <w:tab w:pos="461" w:val="left" w:leader="none"/>
+          <w:tab w:val="left" w:pos="461"/>
         </w:tabs>
-        <w:spacing w:line="252" w:lineRule="auto" w:before="2" w:after="0"/>
-        <w:ind w:left="460" w:right="181" w:hanging="361"/>
-        <w:jc w:val="both"/>
+        <w:spacing w:line="252" w:lineRule="auto"/>
+        <w:ind w:left="460" w:right="181"/>
         <w:rPr>
           <w:sz w:val="28"/>
         </w:rPr>
@@ -681,14 +788,20 @@
         <w:rPr>
           <w:sz w:val="28"/>
         </w:rPr>
-        <w:t>Our application needs a data store. What are some options we can use and</w:t>
-      </w:r>
-      <w:r>
-        <w:rPr>
-          <w:spacing w:val="1"/>
-          <w:sz w:val="28"/>
-        </w:rPr>
-        <w:t> </w:t>
+        <w:t>Our application needs a data store. What are some options we can use an</w:t>
+      </w:r>
+      <w:r>
+        <w:rPr>
+          <w:sz w:val="28"/>
+        </w:rPr>
+        <w:t>d</w:t>
+      </w:r>
+      <w:r>
+        <w:rPr>
+          <w:spacing w:val="1"/>
+          <w:sz w:val="28"/>
+        </w:rPr>
+        <w:t xml:space="preserve"> </w:t>
       </w:r>
       <w:r>
         <w:rPr>
@@ -701,7 +814,7 @@
           <w:spacing w:val="1"/>
           <w:sz w:val="28"/>
         </w:rPr>
-        <w:t> </w:t>
+        <w:t xml:space="preserve"> </w:t>
       </w:r>
       <w:r>
         <w:rPr>
@@ -714,7 +827,7 @@
           <w:spacing w:val="1"/>
           <w:sz w:val="28"/>
         </w:rPr>
-        <w:t> </w:t>
+        <w:t xml:space="preserve"> </w:t>
       </w:r>
       <w:r>
         <w:rPr>
@@ -727,7 +840,7 @@
           <w:spacing w:val="1"/>
           <w:sz w:val="28"/>
         </w:rPr>
-        <w:t> </w:t>
+        <w:t xml:space="preserve"> </w:t>
       </w:r>
       <w:r>
         <w:rPr>
@@ -740,7 +853,7 @@
           <w:spacing w:val="2"/>
           <w:sz w:val="28"/>
         </w:rPr>
-        <w:t> </w:t>
+        <w:t xml:space="preserve"> </w:t>
       </w:r>
       <w:r>
         <w:rPr>
@@ -757,11 +870,10 @@
           <w:numId w:val="1"/>
         </w:numPr>
         <w:tabs>
-          <w:tab w:pos="461" w:val="left" w:leader="none"/>
+          <w:tab w:val="left" w:pos="461"/>
         </w:tabs>
-        <w:spacing w:line="252" w:lineRule="auto" w:before="2" w:after="0"/>
-        <w:ind w:left="460" w:right="186" w:hanging="361"/>
-        <w:jc w:val="both"/>
+        <w:spacing w:line="252" w:lineRule="auto"/>
+        <w:ind w:left="460" w:right="186"/>
         <w:rPr>
           <w:sz w:val="28"/>
         </w:rPr>
@@ -777,7 +889,7 @@
           <w:spacing w:val="1"/>
           <w:sz w:val="28"/>
         </w:rPr>
-        <w:t> </w:t>
+        <w:t xml:space="preserve"> </w:t>
       </w:r>
       <w:r>
         <w:rPr>
@@ -790,7 +902,7 @@
           <w:spacing w:val="1"/>
           <w:sz w:val="28"/>
         </w:rPr>
-        <w:t> </w:t>
+        <w:t xml:space="preserve"> </w:t>
       </w:r>
       <w:r>
         <w:rPr>
@@ -803,7 +915,7 @@
           <w:spacing w:val="3"/>
           <w:sz w:val="28"/>
         </w:rPr>
-        <w:t> </w:t>
+        <w:t xml:space="preserve"> </w:t>
       </w:r>
       <w:r>
         <w:rPr>
@@ -816,7 +928,7 @@
           <w:spacing w:val="2"/>
           <w:sz w:val="28"/>
         </w:rPr>
-        <w:t> </w:t>
+        <w:t xml:space="preserve"> </w:t>
       </w:r>
       <w:r>
         <w:rPr>
@@ -829,7 +941,7 @@
           <w:spacing w:val="2"/>
           <w:sz w:val="28"/>
         </w:rPr>
-        <w:t> </w:t>
+        <w:t xml:space="preserve"> </w:t>
       </w:r>
       <w:r>
         <w:rPr>
@@ -842,7 +954,7 @@
           <w:spacing w:val="-1"/>
           <w:sz w:val="28"/>
         </w:rPr>
-        <w:t> </w:t>
+        <w:t xml:space="preserve"> </w:t>
       </w:r>
       <w:r>
         <w:rPr>
@@ -855,7 +967,7 @@
           <w:spacing w:val="-1"/>
           <w:sz w:val="28"/>
         </w:rPr>
-        <w:t> </w:t>
+        <w:t xml:space="preserve"> </w:t>
       </w:r>
       <w:r>
         <w:rPr>
@@ -872,11 +984,9 @@
           <w:numId w:val="1"/>
         </w:numPr>
         <w:tabs>
-          <w:tab w:pos="461" w:val="left" w:leader="none"/>
+          <w:tab w:val="left" w:pos="461"/>
         </w:tabs>
-        <w:spacing w:line="240" w:lineRule="auto" w:before="4" w:after="0"/>
-        <w:ind w:left="461" w:right="0" w:hanging="361"/>
-        <w:jc w:val="both"/>
+        <w:spacing w:before="4"/>
         <w:rPr>
           <w:sz w:val="28"/>
         </w:rPr>
@@ -892,7 +1002,7 @@
           <w:spacing w:val="-2"/>
           <w:sz w:val="28"/>
         </w:rPr>
-        <w:t> </w:t>
+        <w:t xml:space="preserve"> </w:t>
       </w:r>
       <w:r>
         <w:rPr>
@@ -905,7 +1015,7 @@
           <w:spacing w:val="-1"/>
           <w:sz w:val="28"/>
         </w:rPr>
-        <w:t> </w:t>
+        <w:t xml:space="preserve"> </w:t>
       </w:r>
       <w:r>
         <w:rPr>
@@ -918,7 +1028,7 @@
           <w:spacing w:val="-1"/>
           <w:sz w:val="28"/>
         </w:rPr>
-        <w:t> </w:t>
+        <w:t xml:space="preserve"> </w:t>
       </w:r>
       <w:r>
         <w:rPr>
@@ -931,7 +1041,7 @@
           <w:spacing w:val="-5"/>
           <w:sz w:val="28"/>
         </w:rPr>
-        <w:t> </w:t>
+        <w:t xml:space="preserve"> </w:t>
       </w:r>
       <w:r>
         <w:rPr>
@@ -944,7 +1054,7 @@
           <w:spacing w:val="-1"/>
           <w:sz w:val="28"/>
         </w:rPr>
-        <w:t> </w:t>
+        <w:t xml:space="preserve"> </w:t>
       </w:r>
       <w:r>
         <w:rPr>
@@ -957,7 +1067,7 @@
           <w:spacing w:val="-2"/>
           <w:sz w:val="28"/>
         </w:rPr>
-        <w:t> </w:t>
+        <w:t xml:space="preserve"> </w:t>
       </w:r>
       <w:r>
         <w:rPr>
@@ -970,7 +1080,7 @@
           <w:spacing w:val="-1"/>
           <w:sz w:val="28"/>
         </w:rPr>
-        <w:t> </w:t>
+        <w:t xml:space="preserve"> </w:t>
       </w:r>
       <w:r>
         <w:rPr>
@@ -983,7 +1093,7 @@
           <w:spacing w:val="1"/>
           <w:sz w:val="28"/>
         </w:rPr>
-        <w:t> </w:t>
+        <w:t xml:space="preserve"> </w:t>
       </w:r>
       <w:r>
         <w:rPr>
@@ -996,7 +1106,7 @@
           <w:spacing w:val="-6"/>
           <w:sz w:val="28"/>
         </w:rPr>
-        <w:t> </w:t>
+        <w:t xml:space="preserve"> </w:t>
       </w:r>
       <w:r>
         <w:rPr>
@@ -1009,7 +1119,7 @@
           <w:spacing w:val="-1"/>
           <w:sz w:val="28"/>
         </w:rPr>
-        <w:t> </w:t>
+        <w:t xml:space="preserve"> </w:t>
       </w:r>
       <w:r>
         <w:rPr>
@@ -1022,7 +1132,7 @@
           <w:spacing w:val="-6"/>
           <w:sz w:val="28"/>
         </w:rPr>
-        <w:t> </w:t>
+        <w:t xml:space="preserve"> </w:t>
       </w:r>
       <w:r>
         <w:rPr>
@@ -1035,7 +1145,7 @@
           <w:spacing w:val="-4"/>
           <w:sz w:val="28"/>
         </w:rPr>
-        <w:t> </w:t>
+        <w:t xml:space="preserve"> </w:t>
       </w:r>
       <w:r>
         <w:rPr>
@@ -1048,7 +1158,7 @@
           <w:spacing w:val="-2"/>
           <w:sz w:val="28"/>
         </w:rPr>
-        <w:t> </w:t>
+        <w:t xml:space="preserve"> </w:t>
       </w:r>
       <w:r>
         <w:rPr>
@@ -1065,11 +1175,10 @@
           <w:numId w:val="1"/>
         </w:numPr>
         <w:tabs>
-          <w:tab w:pos="461" w:val="left" w:leader="none"/>
+          <w:tab w:val="left" w:pos="461"/>
         </w:tabs>
-        <w:spacing w:line="252" w:lineRule="auto" w:before="18" w:after="0"/>
-        <w:ind w:left="460" w:right="178" w:hanging="361"/>
-        <w:jc w:val="both"/>
+        <w:spacing w:before="18" w:line="252" w:lineRule="auto"/>
+        <w:ind w:left="460" w:right="178"/>
         <w:rPr>
           <w:sz w:val="28"/>
         </w:rPr>
@@ -1085,7 +1194,7 @@
           <w:spacing w:val="1"/>
           <w:sz w:val="28"/>
         </w:rPr>
-        <w:t> </w:t>
+        <w:t xml:space="preserve"> </w:t>
       </w:r>
       <w:r>
         <w:rPr>
@@ -1102,11 +1211,10 @@
           <w:numId w:val="1"/>
         </w:numPr>
         <w:tabs>
-          <w:tab w:pos="461" w:val="left" w:leader="none"/>
+          <w:tab w:val="left" w:pos="461"/>
         </w:tabs>
-        <w:spacing w:line="252" w:lineRule="auto" w:before="2" w:after="0"/>
-        <w:ind w:left="460" w:right="177" w:hanging="361"/>
-        <w:jc w:val="both"/>
+        <w:spacing w:line="252" w:lineRule="auto"/>
+        <w:ind w:left="460" w:right="177"/>
         <w:rPr>
           <w:sz w:val="28"/>
         </w:rPr>
@@ -1122,7 +1230,7 @@
           <w:spacing w:val="1"/>
           <w:sz w:val="28"/>
         </w:rPr>
-        <w:t> </w:t>
+        <w:t xml:space="preserve"> </w:t>
       </w:r>
       <w:r>
         <w:rPr>
@@ -1135,7 +1243,7 @@
           <w:spacing w:val="1"/>
           <w:sz w:val="28"/>
         </w:rPr>
-        <w:t> </w:t>
+        <w:t xml:space="preserve"> </w:t>
       </w:r>
       <w:r>
         <w:rPr>
@@ -1148,7 +1256,7 @@
           <w:spacing w:val="1"/>
           <w:sz w:val="28"/>
         </w:rPr>
-        <w:t> </w:t>
+        <w:t xml:space="preserve"> </w:t>
       </w:r>
       <w:r>
         <w:rPr>
@@ -1161,7 +1269,7 @@
           <w:spacing w:val="-2"/>
           <w:sz w:val="28"/>
         </w:rPr>
-        <w:t> </w:t>
+        <w:t xml:space="preserve"> </w:t>
       </w:r>
       <w:r>
         <w:rPr>
@@ -1174,7 +1282,7 @@
           <w:spacing w:val="-3"/>
           <w:sz w:val="28"/>
         </w:rPr>
-        <w:t> </w:t>
+        <w:t xml:space="preserve"> </w:t>
       </w:r>
       <w:r>
         <w:rPr>
@@ -1187,7 +1295,7 @@
           <w:spacing w:val="-3"/>
           <w:sz w:val="28"/>
         </w:rPr>
-        <w:t> </w:t>
+        <w:t xml:space="preserve"> </w:t>
       </w:r>
       <w:r>
         <w:rPr>
@@ -1200,7 +1308,7 @@
           <w:spacing w:val="-4"/>
           <w:sz w:val="28"/>
         </w:rPr>
-        <w:t> </w:t>
+        <w:t xml:space="preserve"> </w:t>
       </w:r>
       <w:r>
         <w:rPr>
@@ -1213,7 +1321,7 @@
           <w:spacing w:val="-1"/>
           <w:sz w:val="28"/>
         </w:rPr>
-        <w:t> </w:t>
+        <w:t xml:space="preserve"> </w:t>
       </w:r>
       <w:r>
         <w:rPr>
@@ -1226,7 +1334,7 @@
           <w:spacing w:val="-7"/>
           <w:sz w:val="28"/>
         </w:rPr>
-        <w:t> </w:t>
+        <w:t xml:space="preserve"> </w:t>
       </w:r>
       <w:r>
         <w:rPr>
@@ -1239,7 +1347,7 @@
           <w:spacing w:val="-4"/>
           <w:sz w:val="28"/>
         </w:rPr>
-        <w:t> </w:t>
+        <w:t xml:space="preserve"> </w:t>
       </w:r>
       <w:r>
         <w:rPr>
@@ -1256,11 +1364,10 @@
           <w:numId w:val="1"/>
         </w:numPr>
         <w:tabs>
-          <w:tab w:pos="461" w:val="left" w:leader="none"/>
+          <w:tab w:val="left" w:pos="461"/>
         </w:tabs>
-        <w:spacing w:line="252" w:lineRule="auto" w:before="5" w:after="0"/>
-        <w:ind w:left="460" w:right="98" w:hanging="361"/>
-        <w:jc w:val="both"/>
+        <w:spacing w:before="5" w:line="252" w:lineRule="auto"/>
+        <w:ind w:left="460" w:right="98"/>
         <w:rPr>
           <w:sz w:val="28"/>
         </w:rPr>
@@ -1276,7 +1383,7 @@
           <w:spacing w:val="1"/>
           <w:sz w:val="28"/>
         </w:rPr>
-        <w:t> </w:t>
+        <w:t xml:space="preserve"> </w:t>
       </w:r>
       <w:r>
         <w:rPr>
@@ -1289,7 +1396,7 @@
           <w:spacing w:val="1"/>
           <w:sz w:val="28"/>
         </w:rPr>
-        <w:t> </w:t>
+        <w:t xml:space="preserve"> </w:t>
       </w:r>
       <w:r>
         <w:rPr>
@@ -1302,7 +1409,7 @@
           <w:spacing w:val="1"/>
           <w:sz w:val="28"/>
         </w:rPr>
-        <w:t> </w:t>
+        <w:t xml:space="preserve"> </w:t>
       </w:r>
       <w:r>
         <w:rPr>
@@ -1315,7 +1422,7 @@
           <w:spacing w:val="1"/>
           <w:sz w:val="28"/>
         </w:rPr>
-        <w:t> </w:t>
+        <w:t xml:space="preserve"> </w:t>
       </w:r>
       <w:r>
         <w:rPr>
@@ -1328,7 +1435,7 @@
           <w:spacing w:val="1"/>
           <w:sz w:val="28"/>
         </w:rPr>
-        <w:t> </w:t>
+        <w:t xml:space="preserve"> </w:t>
       </w:r>
       <w:r>
         <w:rPr>
@@ -1341,7 +1448,7 @@
           <w:spacing w:val="1"/>
           <w:sz w:val="28"/>
         </w:rPr>
-        <w:t> </w:t>
+        <w:t xml:space="preserve"> </w:t>
       </w:r>
       <w:r>
         <w:rPr>
@@ -1354,7 +1461,7 @@
           <w:spacing w:val="1"/>
           <w:sz w:val="28"/>
         </w:rPr>
-        <w:t> </w:t>
+        <w:t xml:space="preserve"> </w:t>
       </w:r>
       <w:r>
         <w:rPr>
@@ -1367,7 +1474,7 @@
           <w:spacing w:val="1"/>
           <w:sz w:val="28"/>
         </w:rPr>
-        <w:t> </w:t>
+        <w:t xml:space="preserve"> </w:t>
       </w:r>
       <w:r>
         <w:rPr>
@@ -1380,20 +1487,26 @@
           <w:spacing w:val="1"/>
           <w:sz w:val="28"/>
         </w:rPr>
-        <w:t> </w:t>
-      </w:r>
-      <w:r>
-        <w:rPr>
-          <w:sz w:val="28"/>
-        </w:rPr>
-        <w:t>or</w:t>
-      </w:r>
-      <w:r>
-        <w:rPr>
-          <w:spacing w:val="1"/>
-          <w:sz w:val="28"/>
-        </w:rPr>
-        <w:t> </w:t>
+        <w:t xml:space="preserve"> </w:t>
+      </w:r>
+      <w:r>
+        <w:rPr>
+          <w:sz w:val="28"/>
+        </w:rPr>
+        <w:t>o</w:t>
+      </w:r>
+      <w:r>
+        <w:rPr>
+          <w:sz w:val="28"/>
+        </w:rPr>
+        <w:t>r</w:t>
+      </w:r>
+      <w:r>
+        <w:rPr>
+          <w:spacing w:val="1"/>
+          <w:sz w:val="28"/>
+        </w:rPr>
+        <w:t xml:space="preserve"> </w:t>
       </w:r>
       <w:r>
         <w:rPr>
@@ -1406,21 +1519,30 @@
           <w:spacing w:val="1"/>
           <w:sz w:val="28"/>
         </w:rPr>
-        <w:t> </w:t>
-      </w:r>
+        <w:t xml:space="preserve"> </w:t>
+      </w:r>
+      <w:proofErr w:type="gramStart"/>
       <w:r>
         <w:rPr>
           <w:spacing w:val="-1"/>
           <w:sz w:val="28"/>
         </w:rPr>
-        <w:t>manage(Applications,</w:t>
+        <w:t>manage(</w:t>
+      </w:r>
+      <w:proofErr w:type="gramEnd"/>
+      <w:r>
+        <w:rPr>
+          <w:spacing w:val="-1"/>
+          <w:sz w:val="28"/>
+        </w:rPr>
+        <w:t>Applications,</w:t>
       </w:r>
       <w:r>
         <w:rPr>
           <w:spacing w:val="-11"/>
           <w:sz w:val="28"/>
         </w:rPr>
-        <w:t> </w:t>
+        <w:t xml:space="preserve"> </w:t>
       </w:r>
       <w:r>
         <w:rPr>
@@ -1434,7 +1556,7 @@
           <w:spacing w:val="-10"/>
           <w:sz w:val="28"/>
         </w:rPr>
-        <w:t> </w:t>
+        <w:t xml:space="preserve"> </w:t>
       </w:r>
       <w:r>
         <w:rPr>
@@ -1448,7 +1570,7 @@
           <w:spacing w:val="-11"/>
           <w:sz w:val="28"/>
         </w:rPr>
-        <w:t> </w:t>
+        <w:t xml:space="preserve"> </w:t>
       </w:r>
       <w:r>
         <w:rPr>
@@ -1461,7 +1583,7 @@
           <w:spacing w:val="-10"/>
           <w:sz w:val="28"/>
         </w:rPr>
-        <w:t> </w:t>
+        <w:t xml:space="preserve"> </w:t>
       </w:r>
       <w:r>
         <w:rPr>
@@ -1474,7 +1596,7 @@
           <w:spacing w:val="-15"/>
           <w:sz w:val="28"/>
         </w:rPr>
-        <w:t> </w:t>
+        <w:t xml:space="preserve"> </w:t>
       </w:r>
       <w:r>
         <w:rPr>
@@ -1487,7 +1609,7 @@
           <w:spacing w:val="-15"/>
           <w:sz w:val="28"/>
         </w:rPr>
-        <w:t> </w:t>
+        <w:t xml:space="preserve"> </w:t>
       </w:r>
       <w:r>
         <w:rPr>
@@ -1500,7 +1622,7 @@
           <w:spacing w:val="-61"/>
           <w:sz w:val="28"/>
         </w:rPr>
-        <w:t> </w:t>
+        <w:t xml:space="preserve"> </w:t>
       </w:r>
       <w:r>
         <w:rPr>
@@ -1513,20 +1635,34 @@
           <w:spacing w:val="1"/>
           <w:sz w:val="28"/>
         </w:rPr>
-        <w:t> </w:t>
-      </w:r>
-      <w:r>
-        <w:rPr>
-          <w:sz w:val="28"/>
-        </w:rPr>
-        <w:t>Azure Container Registry, Azure PostgreSQL DB, Azure Redis Cache, App</w:t>
-      </w:r>
-      <w:r>
-        <w:rPr>
-          <w:spacing w:val="1"/>
-          <w:sz w:val="28"/>
-        </w:rPr>
-        <w:t> </w:t>
+        <w:t xml:space="preserve"> </w:t>
+      </w:r>
+      <w:r>
+        <w:rPr>
+          <w:sz w:val="28"/>
+        </w:rPr>
+        <w:t xml:space="preserve">Azure Container Registry, Azure PostgreSQL DB, Azure </w:t>
+      </w:r>
+      <w:proofErr w:type="spellStart"/>
+      <w:r>
+        <w:rPr>
+          <w:sz w:val="28"/>
+        </w:rPr>
+        <w:t>Redis</w:t>
+      </w:r>
+      <w:proofErr w:type="spellEnd"/>
+      <w:r>
+        <w:rPr>
+          <w:sz w:val="28"/>
+        </w:rPr>
+        <w:t xml:space="preserve"> Cache, App</w:t>
+      </w:r>
+      <w:r>
+        <w:rPr>
+          <w:spacing w:val="1"/>
+          <w:sz w:val="28"/>
+        </w:rPr>
+        <w:t xml:space="preserve"> </w:t>
       </w:r>
       <w:r>
         <w:rPr>
@@ -1539,7 +1675,7 @@
           <w:spacing w:val="-2"/>
           <w:sz w:val="28"/>
         </w:rPr>
-        <w:t> </w:t>
+        <w:t xml:space="preserve"> </w:t>
       </w:r>
       <w:r>
         <w:rPr>
@@ -1551,27 +1687,29 @@
     <w:sectPr>
       <w:type w:val="continuous"/>
       <w:pgSz w:w="11910" w:h="16840"/>
-      <w:pgMar w:top="1500" w:bottom="280" w:left="1340" w:right="1260"/>
+      <w:pgMar w:top="1500" w:right="1260" w:bottom="280" w:left="1340" w:header="720" w:footer="720" w:gutter="0"/>
+      <w:cols w:space="720"/>
     </w:sectPr>
   </w:body>
 </w:document>
 </file>
 
 <file path=word/numbering.xml><?xml version="1.0" encoding="utf-8"?>
-<w:numbering xmlns:ve="http://schemas.openxmlformats.org/markup-compatibility/2006" xmlns:o="urn:schemas-microsoft-com:office:office" xmlns:r="http://schemas.openxmlformats.org/officeDocument/2006/relationships" xmlns:m="http://schemas.openxmlformats.org/officeDocument/2006/math" xmlns:v="urn:schemas-microsoft-com:vml" xmlns:wp="http://schemas.openxmlformats.org/drawingml/2006/wordprocessingDrawing" xmlns:w10="urn:schemas-microsoft-com:office:word" xmlns:w="http://schemas.openxmlformats.org/wordprocessingml/2006/main" xmlns:wne="http://schemas.microsoft.com/office/word/2006/wordml">
-  <w:abstractNum w:abstractNumId="0">
+<w:numbering xmlns:wpc="http://schemas.microsoft.com/office/word/2010/wordprocessingCanvas" xmlns:cx="http://schemas.microsoft.com/office/drawing/2014/chartex" xmlns:cx1="http://schemas.microsoft.com/office/drawing/2015/9/8/chartex" xmlns:mc="http://schemas.openxmlformats.org/markup-compatibility/2006" xmlns:o="urn:schemas-microsoft-com:office:office" xmlns:r="http://schemas.openxmlformats.org/officeDocument/2006/relationships" xmlns:m="http://schemas.openxmlformats.org/officeDocument/2006/math" xmlns:v="urn:schemas-microsoft-com:vml" xmlns:wp14="http://schemas.microsoft.com/office/word/2010/wordprocessingDrawing" xmlns:wp="http://schemas.openxmlformats.org/drawingml/2006/wordprocessingDrawing" xmlns:w10="urn:schemas-microsoft-com:office:word" xmlns:w="http://schemas.openxmlformats.org/wordprocessingml/2006/main" xmlns:w14="http://schemas.microsoft.com/office/word/2010/wordml" xmlns:w15="http://schemas.microsoft.com/office/word/2012/wordml" xmlns:w16se="http://schemas.microsoft.com/office/word/2015/wordml/symex" xmlns:wpg="http://schemas.microsoft.com/office/word/2010/wordprocessingGroup" xmlns:wpi="http://schemas.microsoft.com/office/word/2010/wordprocessingInk" xmlns:wne="http://schemas.microsoft.com/office/word/2006/wordml" xmlns:wps="http://schemas.microsoft.com/office/word/2010/wordprocessingShape" mc:Ignorable="w14 w15 w16se wp14">
+  <w:abstractNum w:abstractNumId="0" w15:restartNumberingAfterBreak="0">
+    <w:nsid w:val="566538F7"/>
     <w:multiLevelType w:val="hybridMultilevel"/>
-    <w:lvl w:ilvl="0">
+    <w:tmpl w:val="2F9821CC"/>
+    <w:lvl w:ilvl="0" w:tplc="06FAFDF6">
       <w:start w:val="1"/>
       <w:numFmt w:val="decimal"/>
       <w:lvlText w:val="%1."/>
       <w:lvlJc w:val="left"/>
       <w:pPr>
         <w:ind w:left="461" w:hanging="361"/>
-        <w:jc w:val="left"/>
       </w:pPr>
       <w:rPr>
-        <w:rFonts w:hint="default" w:ascii="Calibri" w:hAnsi="Calibri" w:eastAsia="Calibri" w:cs="Calibri"/>
+        <w:rFonts w:ascii="Calibri" w:eastAsia="Calibri" w:hAnsi="Calibri" w:cs="Calibri" w:hint="default"/>
         <w:spacing w:val="-2"/>
         <w:w w:val="100"/>
         <w:sz w:val="28"/>
@@ -1579,8 +1717,7 @@
         <w:lang w:val="en-US" w:eastAsia="en-US" w:bidi="ar-SA"/>
       </w:rPr>
     </w:lvl>
-    <w:lvl w:ilvl="1">
-      <w:start w:val="0"/>
+    <w:lvl w:ilvl="1" w:tplc="8DEAE9BC">
       <w:numFmt w:val="bullet"/>
       <w:lvlText w:val="•"/>
       <w:lvlJc w:val="left"/>
@@ -1592,8 +1729,7 @@
         <w:lang w:val="en-US" w:eastAsia="en-US" w:bidi="ar-SA"/>
       </w:rPr>
     </w:lvl>
-    <w:lvl w:ilvl="2">
-      <w:start w:val="0"/>
+    <w:lvl w:ilvl="2" w:tplc="849CDE58">
       <w:numFmt w:val="bullet"/>
       <w:lvlText w:val="•"/>
       <w:lvlJc w:val="left"/>
@@ -1605,8 +1741,7 @@
         <w:lang w:val="en-US" w:eastAsia="en-US" w:bidi="ar-SA"/>
       </w:rPr>
     </w:lvl>
-    <w:lvl w:ilvl="3">
-      <w:start w:val="0"/>
+    <w:lvl w:ilvl="3" w:tplc="85582374">
       <w:numFmt w:val="bullet"/>
       <w:lvlText w:val="•"/>
       <w:lvlJc w:val="left"/>
@@ -1618,8 +1753,7 @@
         <w:lang w:val="en-US" w:eastAsia="en-US" w:bidi="ar-SA"/>
       </w:rPr>
     </w:lvl>
-    <w:lvl w:ilvl="4">
-      <w:start w:val="0"/>
+    <w:lvl w:ilvl="4" w:tplc="8306EA20">
       <w:numFmt w:val="bullet"/>
       <w:lvlText w:val="•"/>
       <w:lvlJc w:val="left"/>
@@ -1631,8 +1765,7 @@
         <w:lang w:val="en-US" w:eastAsia="en-US" w:bidi="ar-SA"/>
       </w:rPr>
     </w:lvl>
-    <w:lvl w:ilvl="5">
-      <w:start w:val="0"/>
+    <w:lvl w:ilvl="5" w:tplc="58A8A52C">
       <w:numFmt w:val="bullet"/>
       <w:lvlText w:val="•"/>
       <w:lvlJc w:val="left"/>
@@ -1644,8 +1777,7 @@
         <w:lang w:val="en-US" w:eastAsia="en-US" w:bidi="ar-SA"/>
       </w:rPr>
     </w:lvl>
-    <w:lvl w:ilvl="6">
-      <w:start w:val="0"/>
+    <w:lvl w:ilvl="6" w:tplc="0DE42042">
       <w:numFmt w:val="bullet"/>
       <w:lvlText w:val="•"/>
       <w:lvlJc w:val="left"/>
@@ -1657,8 +1789,7 @@
         <w:lang w:val="en-US" w:eastAsia="en-US" w:bidi="ar-SA"/>
       </w:rPr>
     </w:lvl>
-    <w:lvl w:ilvl="7">
-      <w:start w:val="0"/>
+    <w:lvl w:ilvl="7" w:tplc="DEF4B7B2">
       <w:numFmt w:val="bullet"/>
       <w:lvlText w:val="•"/>
       <w:lvlJc w:val="left"/>
@@ -1670,8 +1801,7 @@
         <w:lang w:val="en-US" w:eastAsia="en-US" w:bidi="ar-SA"/>
       </w:rPr>
     </w:lvl>
-    <w:lvl w:ilvl="8">
-      <w:start w:val="0"/>
+    <w:lvl w:ilvl="8" w:tplc="B2701C94">
       <w:numFmt w:val="bullet"/>
       <w:lvlText w:val="•"/>
       <w:lvlJc w:val="left"/>
@@ -1691,14 +1821,14 @@
 </file>
 
 <file path=word/styles.xml><?xml version="1.0" encoding="utf-8"?>
-<w:styles xmlns:r="http://schemas.openxmlformats.org/officeDocument/2006/relationships" xmlns:w="http://schemas.openxmlformats.org/wordprocessingml/2006/main">
+<w:styles xmlns:mc="http://schemas.openxmlformats.org/markup-compatibility/2006" xmlns:r="http://schemas.openxmlformats.org/officeDocument/2006/relationships" xmlns:w="http://schemas.openxmlformats.org/wordprocessingml/2006/main" xmlns:w14="http://schemas.microsoft.com/office/word/2010/wordml" xmlns:w15="http://schemas.microsoft.com/office/word/2012/wordml" xmlns:w16se="http://schemas.microsoft.com/office/word/2015/wordml/symex" mc:Ignorable="w14 w15 w16se">
   <w:docDefaults>
     <w:rPrDefault>
       <w:rPr>
-        <w:rFonts w:cstheme="minorBidi" w:hAnsiTheme="minorHAnsi" w:eastAsiaTheme="minorHAnsi" w:asciiTheme="minorHAnsi"/>
+        <w:rFonts w:asciiTheme="minorHAnsi" w:eastAsiaTheme="minorEastAsia" w:hAnsiTheme="minorHAnsi" w:cstheme="minorBidi"/>
         <w:sz w:val="22"/>
         <w:szCs w:val="22"/>
-        <w:lang w:val="en-US" w:bidi="ar-SA" w:eastAsia="en-US"/>
+        <w:lang w:val="en-US" w:eastAsia="en-US" w:bidi="ar-SA"/>
       </w:rPr>
     </w:rPrDefault>
     <w:pPrDefault>
@@ -1706,51 +1836,418 @@
         <w:widowControl w:val="0"/>
         <w:autoSpaceDE w:val="0"/>
         <w:autoSpaceDN w:val="0"/>
-        <w:spacing w:lineRule="auto" w:line="240" w:before="0" w:after="0"/>
-        <w:ind w:left="0" w:right="0"/>
-        <w:jc w:val="left"/>
       </w:pPr>
     </w:pPrDefault>
   </w:docDefaults>
-  <w:style w:styleId="DefaultParagraphFont" w:default="1" w:type="character">
+  <w:latentStyles w:defLockedState="0" w:defUIPriority="99" w:defSemiHidden="0" w:defUnhideWhenUsed="0" w:defQFormat="0" w:count="371">
+    <w:lsdException w:name="Normal" w:uiPriority="0" w:qFormat="1"/>
+    <w:lsdException w:name="heading 1" w:uiPriority="9" w:qFormat="1"/>
+    <w:lsdException w:name="heading 2" w:semiHidden="1" w:uiPriority="9" w:unhideWhenUsed="1" w:qFormat="1"/>
+    <w:lsdException w:name="heading 3" w:semiHidden="1" w:uiPriority="9" w:unhideWhenUsed="1" w:qFormat="1"/>
+    <w:lsdException w:name="heading 4" w:semiHidden="1" w:uiPriority="9" w:unhideWhenUsed="1" w:qFormat="1"/>
+    <w:lsdException w:name="heading 5" w:semiHidden="1" w:uiPriority="9" w:unhideWhenUsed="1" w:qFormat="1"/>
+    <w:lsdException w:name="heading 6" w:semiHidden="1" w:uiPriority="9" w:unhideWhenUsed="1" w:qFormat="1"/>
+    <w:lsdException w:name="heading 7" w:semiHidden="1" w:uiPriority="9" w:unhideWhenUsed="1" w:qFormat="1"/>
+    <w:lsdException w:name="heading 8" w:semiHidden="1" w:uiPriority="9" w:unhideWhenUsed="1" w:qFormat="1"/>
+    <w:lsdException w:name="heading 9" w:semiHidden="1" w:uiPriority="9" w:unhideWhenUsed="1" w:qFormat="1"/>
+    <w:lsdException w:name="index 1" w:semiHidden="1" w:unhideWhenUsed="1"/>
+    <w:lsdException w:name="index 2" w:semiHidden="1" w:unhideWhenUsed="1"/>
+    <w:lsdException w:name="index 3" w:semiHidden="1" w:unhideWhenUsed="1"/>
+    <w:lsdException w:name="index 4" w:semiHidden="1" w:unhideWhenUsed="1"/>
+    <w:lsdException w:name="index 5" w:semiHidden="1" w:unhideWhenUsed="1"/>
+    <w:lsdException w:name="index 6" w:semiHidden="1" w:unhideWhenUsed="1"/>
+    <w:lsdException w:name="index 7" w:semiHidden="1" w:unhideWhenUsed="1"/>
+    <w:lsdException w:name="index 8" w:semiHidden="1" w:unhideWhenUsed="1"/>
+    <w:lsdException w:name="index 9" w:semiHidden="1" w:unhideWhenUsed="1"/>
+    <w:lsdException w:name="toc 1" w:semiHidden="1" w:uiPriority="39" w:unhideWhenUsed="1"/>
+    <w:lsdException w:name="toc 2" w:semiHidden="1" w:uiPriority="39" w:unhideWhenUsed="1"/>
+    <w:lsdException w:name="toc 3" w:semiHidden="1" w:uiPriority="39" w:unhideWhenUsed="1"/>
+    <w:lsdException w:name="toc 4" w:semiHidden="1" w:uiPriority="39" w:unhideWhenUsed="1"/>
+    <w:lsdException w:name="toc 5" w:semiHidden="1" w:uiPriority="39" w:unhideWhenUsed="1"/>
+    <w:lsdException w:name="toc 6" w:semiHidden="1" w:uiPriority="39" w:unhideWhenUsed="1"/>
+    <w:lsdException w:name="toc 7" w:semiHidden="1" w:uiPriority="39" w:unhideWhenUsed="1"/>
+    <w:lsdException w:name="toc 8" w:semiHidden="1" w:uiPriority="39" w:unhideWhenUsed="1"/>
+    <w:lsdException w:name="toc 9" w:semiHidden="1" w:uiPriority="39" w:unhideWhenUsed="1"/>
+    <w:lsdException w:name="Normal Indent" w:semiHidden="1" w:unhideWhenUsed="1"/>
+    <w:lsdException w:name="footnote text" w:semiHidden="1" w:unhideWhenUsed="1"/>
+    <w:lsdException w:name="annotation text" w:semiHidden="1" w:unhideWhenUsed="1"/>
+    <w:lsdException w:name="header" w:semiHidden="1" w:unhideWhenUsed="1"/>
+    <w:lsdException w:name="footer" w:semiHidden="1" w:unhideWhenUsed="1"/>
+    <w:lsdException w:name="index heading" w:semiHidden="1" w:unhideWhenUsed="1"/>
+    <w:lsdException w:name="caption" w:semiHidden="1" w:uiPriority="35" w:unhideWhenUsed="1" w:qFormat="1"/>
+    <w:lsdException w:name="table of figures" w:semiHidden="1" w:unhideWhenUsed="1"/>
+    <w:lsdException w:name="envelope address" w:semiHidden="1" w:unhideWhenUsed="1"/>
+    <w:lsdException w:name="envelope return" w:semiHidden="1" w:unhideWhenUsed="1"/>
+    <w:lsdException w:name="footnote reference" w:semiHidden="1" w:unhideWhenUsed="1"/>
+    <w:lsdException w:name="annotation reference" w:semiHidden="1" w:unhideWhenUsed="1"/>
+    <w:lsdException w:name="line number" w:semiHidden="1" w:unhideWhenUsed="1"/>
+    <w:lsdException w:name="page number" w:semiHidden="1" w:unhideWhenUsed="1"/>
+    <w:lsdException w:name="endnote reference" w:semiHidden="1" w:unhideWhenUsed="1"/>
+    <w:lsdException w:name="endnote text" w:semiHidden="1" w:unhideWhenUsed="1"/>
+    <w:lsdException w:name="table of authorities" w:semiHidden="1" w:unhideWhenUsed="1"/>
+    <w:lsdException w:name="macro" w:semiHidden="1" w:unhideWhenUsed="1"/>
+    <w:lsdException w:name="toa heading" w:semiHidden="1" w:unhideWhenUsed="1"/>
+    <w:lsdException w:name="List" w:semiHidden="1" w:unhideWhenUsed="1"/>
+    <w:lsdException w:name="List Bullet" w:semiHidden="1" w:unhideWhenUsed="1"/>
+    <w:lsdException w:name="List Number" w:semiHidden="1" w:unhideWhenUsed="1"/>
+    <w:lsdException w:name="List 2" w:semiHidden="1" w:unhideWhenUsed="1"/>
+    <w:lsdException w:name="List 3" w:semiHidden="1" w:unhideWhenUsed="1"/>
+    <w:lsdException w:name="List 4" w:semiHidden="1" w:unhideWhenUsed="1"/>
+    <w:lsdException w:name="List 5" w:semiHidden="1" w:unhideWhenUsed="1"/>
+    <w:lsdException w:name="List Bullet 2" w:semiHidden="1" w:unhideWhenUsed="1"/>
+    <w:lsdException w:name="List Bullet 3" w:semiHidden="1" w:unhideWhenUsed="1"/>
+    <w:lsdException w:name="List Bullet 4" w:semiHidden="1" w:unhideWhenUsed="1"/>
+    <w:lsdException w:name="List Bullet 5" w:semiHidden="1" w:unhideWhenUsed="1"/>
+    <w:lsdException w:name="List Number 2" w:semiHidden="1" w:unhideWhenUsed="1"/>
+    <w:lsdException w:name="List Number 3" w:semiHidden="1" w:unhideWhenUsed="1"/>
+    <w:lsdException w:name="List Number 4" w:semiHidden="1" w:unhideWhenUsed="1"/>
+    <w:lsdException w:name="List Number 5" w:semiHidden="1" w:unhideWhenUsed="1"/>
+    <w:lsdException w:name="Title" w:uiPriority="10" w:qFormat="1"/>
+    <w:lsdException w:name="Closing" w:semiHidden="1" w:unhideWhenUsed="1"/>
+    <w:lsdException w:name="Signature" w:semiHidden="1" w:unhideWhenUsed="1"/>
+    <w:lsdException w:name="Default Paragraph Font" w:semiHidden="1" w:uiPriority="1" w:unhideWhenUsed="1"/>
+    <w:lsdException w:name="Body Text" w:semiHidden="1" w:unhideWhenUsed="1"/>
+    <w:lsdException w:name="Body Text Indent" w:semiHidden="1" w:unhideWhenUsed="1"/>
+    <w:lsdException w:name="List Continue" w:semiHidden="1" w:unhideWhenUsed="1"/>
+    <w:lsdException w:name="List Continue 2" w:semiHidden="1" w:unhideWhenUsed="1"/>
+    <w:lsdException w:name="List Continue 3" w:semiHidden="1" w:unhideWhenUsed="1"/>
+    <w:lsdException w:name="List Continue 4" w:semiHidden="1" w:unhideWhenUsed="1"/>
+    <w:lsdException w:name="List Continue 5" w:semiHidden="1" w:unhideWhenUsed="1"/>
+    <w:lsdException w:name="Message Header" w:semiHidden="1" w:unhideWhenUsed="1"/>
+    <w:lsdException w:name="Subtitle" w:uiPriority="11" w:qFormat="1"/>
+    <w:lsdException w:name="Salutation" w:semiHidden="1" w:unhideWhenUsed="1"/>
+    <w:lsdException w:name="Date" w:semiHidden="1" w:unhideWhenUsed="1"/>
+    <w:lsdException w:name="Body Text First Indent" w:semiHidden="1" w:unhideWhenUsed="1"/>
+    <w:lsdException w:name="Body Text First Indent 2" w:semiHidden="1" w:unhideWhenUsed="1"/>
+    <w:lsdException w:name="Note Heading" w:semiHidden="1" w:unhideWhenUsed="1"/>
+    <w:lsdException w:name="Body Text 2" w:semiHidden="1" w:unhideWhenUsed="1"/>
+    <w:lsdException w:name="Body Text 3" w:semiHidden="1" w:unhideWhenUsed="1"/>
+    <w:lsdException w:name="Body Text Indent 2" w:semiHidden="1" w:unhideWhenUsed="1"/>
+    <w:lsdException w:name="Body Text Indent 3" w:semiHidden="1" w:unhideWhenUsed="1"/>
+    <w:lsdException w:name="Block Text" w:semiHidden="1" w:unhideWhenUsed="1"/>
+    <w:lsdException w:name="Hyperlink" w:semiHidden="1" w:unhideWhenUsed="1"/>
+    <w:lsdException w:name="FollowedHyperlink" w:semiHidden="1" w:unhideWhenUsed="1"/>
+    <w:lsdException w:name="Strong" w:uiPriority="22" w:qFormat="1"/>
+    <w:lsdException w:name="Emphasis" w:uiPriority="20" w:qFormat="1"/>
+    <w:lsdException w:name="Document Map" w:semiHidden="1" w:unhideWhenUsed="1"/>
+    <w:lsdException w:name="Plain Text" w:semiHidden="1" w:unhideWhenUsed="1"/>
+    <w:lsdException w:name="E-mail Signature" w:semiHidden="1" w:unhideWhenUsed="1"/>
+    <w:lsdException w:name="HTML Top of Form" w:semiHidden="1" w:unhideWhenUsed="1"/>
+    <w:lsdException w:name="HTML Bottom of Form" w:semiHidden="1" w:unhideWhenUsed="1"/>
+    <w:lsdException w:name="Normal (Web)" w:semiHidden="1" w:unhideWhenUsed="1"/>
+    <w:lsdException w:name="HTML Acronym" w:semiHidden="1" w:unhideWhenUsed="1"/>
+    <w:lsdException w:name="HTML Address" w:semiHidden="1" w:unhideWhenUsed="1"/>
+    <w:lsdException w:name="HTML Cite" w:semiHidden="1" w:unhideWhenUsed="1"/>
+    <w:lsdException w:name="HTML Code" w:semiHidden="1" w:unhideWhenUsed="1"/>
+    <w:lsdException w:name="HTML Definition" w:semiHidden="1" w:unhideWhenUsed="1"/>
+    <w:lsdException w:name="HTML Keyboard" w:semiHidden="1" w:unhideWhenUsed="1"/>
+    <w:lsdException w:name="HTML Preformatted" w:semiHidden="1" w:unhideWhenUsed="1"/>
+    <w:lsdException w:name="HTML Sample" w:semiHidden="1" w:unhideWhenUsed="1"/>
+    <w:lsdException w:name="HTML Typewriter" w:semiHidden="1" w:unhideWhenUsed="1"/>
+    <w:lsdException w:name="HTML Variable" w:semiHidden="1" w:unhideWhenUsed="1"/>
+    <w:lsdException w:name="Normal Table" w:semiHidden="1" w:unhideWhenUsed="1"/>
+    <w:lsdException w:name="annotation subject" w:semiHidden="1" w:unhideWhenUsed="1"/>
+    <w:lsdException w:name="No List" w:semiHidden="1" w:unhideWhenUsed="1"/>
+    <w:lsdException w:name="Outline List 1" w:semiHidden="1" w:unhideWhenUsed="1"/>
+    <w:lsdException w:name="Outline List 2" w:semiHidden="1" w:unhideWhenUsed="1"/>
+    <w:lsdException w:name="Outline List 3" w:semiHidden="1" w:unhideWhenUsed="1"/>
+    <w:lsdException w:name="Table Simple 1" w:semiHidden="1" w:unhideWhenUsed="1"/>
+    <w:lsdException w:name="Table Simple 2" w:semiHidden="1" w:unhideWhenUsed="1"/>
+    <w:lsdException w:name="Table Simple 3" w:semiHidden="1" w:unhideWhenUsed="1"/>
+    <w:lsdException w:name="Table Classic 1" w:semiHidden="1" w:unhideWhenUsed="1"/>
+    <w:lsdException w:name="Table Classic 2" w:semiHidden="1" w:unhideWhenUsed="1"/>
+    <w:lsdException w:name="Table Classic 3" w:semiHidden="1" w:unhideWhenUsed="1"/>
+    <w:lsdException w:name="Table Classic 4" w:semiHidden="1" w:unhideWhenUsed="1"/>
+    <w:lsdException w:name="Table Colorful 1" w:semiHidden="1" w:unhideWhenUsed="1"/>
+    <w:lsdException w:name="Table Colorful 2" w:semiHidden="1" w:unhideWhenUsed="1"/>
+    <w:lsdException w:name="Table Colorful 3" w:semiHidden="1" w:unhideWhenUsed="1"/>
+    <w:lsdException w:name="Table Columns 1" w:semiHidden="1" w:unhideWhenUsed="1"/>
+    <w:lsdException w:name="Table Columns 2" w:semiHidden="1" w:unhideWhenUsed="1"/>
+    <w:lsdException w:name="Table Columns 3" w:semiHidden="1" w:unhideWhenUsed="1"/>
+    <w:lsdException w:name="Table Columns 4" w:semiHidden="1" w:unhideWhenUsed="1"/>
+    <w:lsdException w:name="Table Columns 5" w:semiHidden="1" w:unhideWhenUsed="1"/>
+    <w:lsdException w:name="Table Grid 1" w:semiHidden="1" w:unhideWhenUsed="1"/>
+    <w:lsdException w:name="Table Grid 2" w:semiHidden="1" w:unhideWhenUsed="1"/>
+    <w:lsdException w:name="Table Grid 3" w:semiHidden="1" w:unhideWhenUsed="1"/>
+    <w:lsdException w:name="Table Grid 4" w:semiHidden="1" w:unhideWhenUsed="1"/>
+    <w:lsdException w:name="Table Grid 5" w:semiHidden="1" w:unhideWhenUsed="1"/>
+    <w:lsdException w:name="Table Grid 6" w:semiHidden="1" w:unhideWhenUsed="1"/>
+    <w:lsdException w:name="Table Grid 7" w:semiHidden="1" w:unhideWhenUsed="1"/>
+    <w:lsdException w:name="Table Grid 8" w:semiHidden="1" w:unhideWhenUsed="1"/>
+    <w:lsdException w:name="Table List 1" w:semiHidden="1" w:unhideWhenUsed="1"/>
+    <w:lsdException w:name="Table List 2" w:semiHidden="1" w:unhideWhenUsed="1"/>
+    <w:lsdException w:name="Table List 3" w:semiHidden="1" w:unhideWhenUsed="1"/>
+    <w:lsdException w:name="Table List 4" w:semiHidden="1" w:unhideWhenUsed="1"/>
+    <w:lsdException w:name="Table List 5" w:semiHidden="1" w:unhideWhenUsed="1"/>
+    <w:lsdException w:name="Table List 6" w:semiHidden="1" w:unhideWhenUsed="1"/>
+    <w:lsdException w:name="Table List 7" w:semiHidden="1" w:unhideWhenUsed="1"/>
+    <w:lsdException w:name="Table List 8" w:semiHidden="1" w:unhideWhenUsed="1"/>
+    <w:lsdException w:name="Table 3D effects 1" w:semiHidden="1" w:unhideWhenUsed="1"/>
+    <w:lsdException w:name="Table 3D effects 2" w:semiHidden="1" w:unhideWhenUsed="1"/>
+    <w:lsdException w:name="Table 3D effects 3" w:semiHidden="1" w:unhideWhenUsed="1"/>
+    <w:lsdException w:name="Table Contemporary" w:semiHidden="1" w:unhideWhenUsed="1"/>
+    <w:lsdException w:name="Table Elegant" w:semiHidden="1" w:unhideWhenUsed="1"/>
+    <w:lsdException w:name="Table Professional" w:semiHidden="1" w:unhideWhenUsed="1"/>
+    <w:lsdException w:name="Table Subtle 1" w:semiHidden="1" w:unhideWhenUsed="1"/>
+    <w:lsdException w:name="Table Subtle 2" w:semiHidden="1" w:unhideWhenUsed="1"/>
+    <w:lsdException w:name="Table Web 1" w:semiHidden="1" w:unhideWhenUsed="1"/>
+    <w:lsdException w:name="Table Web 2" w:semiHidden="1" w:unhideWhenUsed="1"/>
+    <w:lsdException w:name="Table Web 3" w:semiHidden="1" w:unhideWhenUsed="1"/>
+    <w:lsdException w:name="Balloon Text" w:semiHidden="1" w:unhideWhenUsed="1"/>
+    <w:lsdException w:name="Table Grid" w:uiPriority="39"/>
+    <w:lsdException w:name="Table Theme" w:semiHidden="1" w:unhideWhenUsed="1"/>
+    <w:lsdException w:name="Placeholder Text" w:semiHidden="1"/>
+    <w:lsdException w:name="No Spacing" w:uiPriority="1" w:qFormat="1"/>
+    <w:lsdException w:name="Light Shading" w:uiPriority="60"/>
+    <w:lsdException w:name="Light List" w:uiPriority="61"/>
+    <w:lsdException w:name="Light Grid" w:uiPriority="62"/>
+    <w:lsdException w:name="Medium Shading 1" w:uiPriority="63"/>
+    <w:lsdException w:name="Medium Shading 2" w:uiPriority="64"/>
+    <w:lsdException w:name="Medium List 1" w:uiPriority="65"/>
+    <w:lsdException w:name="Medium List 2" w:uiPriority="66"/>
+    <w:lsdException w:name="Medium Grid 1" w:uiPriority="67"/>
+    <w:lsdException w:name="Medium Grid 2" w:uiPriority="68"/>
+    <w:lsdException w:name="Medium Grid 3" w:uiPriority="69"/>
+    <w:lsdException w:name="Dark List" w:uiPriority="70"/>
+    <w:lsdException w:name="Colorful Shading" w:uiPriority="71"/>
+    <w:lsdException w:name="Colorful List" w:uiPriority="72"/>
+    <w:lsdException w:name="Colorful Grid" w:uiPriority="73"/>
+    <w:lsdException w:name="Light Shading Accent 1" w:uiPriority="60"/>
+    <w:lsdException w:name="Light List Accent 1" w:uiPriority="61"/>
+    <w:lsdException w:name="Light Grid Accent 1" w:uiPriority="62"/>
+    <w:lsdException w:name="Medium Shading 1 Accent 1" w:uiPriority="63"/>
+    <w:lsdException w:name="Medium Shading 2 Accent 1" w:uiPriority="64"/>
+    <w:lsdException w:name="Medium List 1 Accent 1" w:uiPriority="65"/>
+    <w:lsdException w:name="Revision" w:semiHidden="1"/>
+    <w:lsdException w:name="List Paragraph" w:uiPriority="34" w:qFormat="1"/>
+    <w:lsdException w:name="Quote" w:uiPriority="29" w:qFormat="1"/>
+    <w:lsdException w:name="Intense Quote" w:uiPriority="30" w:qFormat="1"/>
+    <w:lsdException w:name="Medium List 2 Accent 1" w:uiPriority="66"/>
+    <w:lsdException w:name="Medium Grid 1 Accent 1" w:uiPriority="67"/>
+    <w:lsdException w:name="Medium Grid 2 Accent 1" w:uiPriority="68"/>
+    <w:lsdException w:name="Medium Grid 3 Accent 1" w:uiPriority="69"/>
+    <w:lsdException w:name="Dark List Accent 1" w:uiPriority="70"/>
+    <w:lsdException w:name="Colorful Shading Accent 1" w:uiPriority="71"/>
+    <w:lsdException w:name="Colorful List Accent 1" w:uiPriority="72"/>
+    <w:lsdException w:name="Colorful Grid Accent 1" w:uiPriority="73"/>
+    <w:lsdException w:name="Light Shading Accent 2" w:uiPriority="60"/>
+    <w:lsdException w:name="Light List Accent 2" w:uiPriority="61"/>
+    <w:lsdException w:name="Light Grid Accent 2" w:uiPriority="62"/>
+    <w:lsdException w:name="Medium Shading 1 Accent 2" w:uiPriority="63"/>
+    <w:lsdException w:name="Medium Shading 2 Accent 2" w:uiPriority="64"/>
+    <w:lsdException w:name="Medium List 1 Accent 2" w:uiPriority="65"/>
+    <w:lsdException w:name="Medium List 2 Accent 2" w:uiPriority="66"/>
+    <w:lsdException w:name="Medium Grid 1 Accent 2" w:uiPriority="67"/>
+    <w:lsdException w:name="Medium Grid 2 Accent 2" w:uiPriority="68"/>
+    <w:lsdException w:name="Medium Grid 3 Accent 2" w:uiPriority="69"/>
+    <w:lsdException w:name="Dark List Accent 2" w:uiPriority="70"/>
+    <w:lsdException w:name="Colorful Shading Accent 2" w:uiPriority="71"/>
+    <w:lsdException w:name="Colorful List Accent 2" w:uiPriority="72"/>
+    <w:lsdException w:name="Colorful Grid Accent 2" w:uiPriority="73"/>
+    <w:lsdException w:name="Light Shading Accent 3" w:uiPriority="60"/>
+    <w:lsdException w:name="Light List Accent 3" w:uiPriority="61"/>
+    <w:lsdException w:name="Light Grid Accent 3" w:uiPriority="62"/>
+    <w:lsdException w:name="Medium Shading 1 Accent 3" w:uiPriority="63"/>
+    <w:lsdException w:name="Medium Shading 2 Accent 3" w:uiPriority="64"/>
+    <w:lsdException w:name="Medium List 1 Accent 3" w:uiPriority="65"/>
+    <w:lsdException w:name="Medium List 2 Accent 3" w:uiPriority="66"/>
+    <w:lsdException w:name="Medium Grid 1 Accent 3" w:uiPriority="67"/>
+    <w:lsdException w:name="Medium Grid 2 Accent 3" w:uiPriority="68"/>
+    <w:lsdException w:name="Medium Grid 3 Accent 3" w:uiPriority="69"/>
+    <w:lsdException w:name="Dark List Accent 3" w:uiPriority="70"/>
+    <w:lsdException w:name="Colorful Shading Accent 3" w:uiPriority="71"/>
+    <w:lsdException w:name="Colorful List Accent 3" w:uiPriority="72"/>
+    <w:lsdException w:name="Colorful Grid Accent 3" w:uiPriority="73"/>
+    <w:lsdException w:name="Light Shading Accent 4" w:uiPriority="60"/>
+    <w:lsdException w:name="Light List Accent 4" w:uiPriority="61"/>
+    <w:lsdException w:name="Light Grid Accent 4" w:uiPriority="62"/>
+    <w:lsdException w:name="Medium Shading 1 Accent 4" w:uiPriority="63"/>
+    <w:lsdException w:name="Medium Shading 2 Accent 4" w:uiPriority="64"/>
+    <w:lsdException w:name="Medium List 1 Accent 4" w:uiPriority="65"/>
+    <w:lsdException w:name="Medium List 2 Accent 4" w:uiPriority="66"/>
+    <w:lsdException w:name="Medium Grid 1 Accent 4" w:uiPriority="67"/>
+    <w:lsdException w:name="Medium Grid 2 Accent 4" w:uiPriority="68"/>
+    <w:lsdException w:name="Medium Grid 3 Accent 4" w:uiPriority="69"/>
+    <w:lsdException w:name="Dark List Accent 4" w:uiPriority="70"/>
+    <w:lsdException w:name="Colorful Shading Accent 4" w:uiPriority="71"/>
+    <w:lsdException w:name="Colorful List Accent 4" w:uiPriority="72"/>
+    <w:lsdException w:name="Colorful Grid Accent 4" w:uiPriority="73"/>
+    <w:lsdException w:name="Light Shading Accent 5" w:uiPriority="60"/>
+    <w:lsdException w:name="Light List Accent 5" w:uiPriority="61"/>
+    <w:lsdException w:name="Light Grid Accent 5" w:uiPriority="62"/>
+    <w:lsdException w:name="Medium Shading 1 Accent 5" w:uiPriority="63"/>
+    <w:lsdException w:name="Medium Shading 2 Accent 5" w:uiPriority="64"/>
+    <w:lsdException w:name="Medium List 1 Accent 5" w:uiPriority="65"/>
+    <w:lsdException w:name="Medium List 2 Accent 5" w:uiPriority="66"/>
+    <w:lsdException w:name="Medium Grid 1 Accent 5" w:uiPriority="67"/>
+    <w:lsdException w:name="Medium Grid 2 Accent 5" w:uiPriority="68"/>
+    <w:lsdException w:name="Medium Grid 3 Accent 5" w:uiPriority="69"/>
+    <w:lsdException w:name="Dark List Accent 5" w:uiPriority="70"/>
+    <w:lsdException w:name="Colorful Shading Accent 5" w:uiPriority="71"/>
+    <w:lsdException w:name="Colorful List Accent 5" w:uiPriority="72"/>
+    <w:lsdException w:name="Colorful Grid Accent 5" w:uiPriority="73"/>
+    <w:lsdException w:name="Light Shading Accent 6" w:uiPriority="60"/>
+    <w:lsdException w:name="Light List Accent 6" w:uiPriority="61"/>
+    <w:lsdException w:name="Light Grid Accent 6" w:uiPriority="62"/>
+    <w:lsdException w:name="Medium Shading 1 Accent 6" w:uiPriority="63"/>
+    <w:lsdException w:name="Medium Shading 2 Accent 6" w:uiPriority="64"/>
+    <w:lsdException w:name="Medium List 1 Accent 6" w:uiPriority="65"/>
+    <w:lsdException w:name="Medium List 2 Accent 6" w:uiPriority="66"/>
+    <w:lsdException w:name="Medium Grid 1 Accent 6" w:uiPriority="67"/>
+    <w:lsdException w:name="Medium Grid 2 Accent 6" w:uiPriority="68"/>
+    <w:lsdException w:name="Medium Grid 3 Accent 6" w:uiPriority="69"/>
+    <w:lsdException w:name="Dark List Accent 6" w:uiPriority="70"/>
+    <w:lsdException w:name="Colorful Shading Accent 6" w:uiPriority="71"/>
+    <w:lsdException w:name="Colorful List Accent 6" w:uiPriority="72"/>
+    <w:lsdException w:name="Colorful Grid Accent 6" w:uiPriority="73"/>
+    <w:lsdException w:name="Subtle Emphasis" w:uiPriority="19" w:qFormat="1"/>
+    <w:lsdException w:name="Intense Emphasis" w:uiPriority="21" w:qFormat="1"/>
+    <w:lsdException w:name="Subtle Reference" w:uiPriority="31" w:qFormat="1"/>
+    <w:lsdException w:name="Intense Reference" w:uiPriority="32" w:qFormat="1"/>
+    <w:lsdException w:name="Book Title" w:uiPriority="33" w:qFormat="1"/>
+    <w:lsdException w:name="Bibliography" w:semiHidden="1" w:uiPriority="37" w:unhideWhenUsed="1"/>
+    <w:lsdException w:name="TOC Heading" w:semiHidden="1" w:uiPriority="39" w:unhideWhenUsed="1" w:qFormat="1"/>
+    <w:lsdException w:name="Plain Table 1" w:uiPriority="41"/>
+    <w:lsdException w:name="Plain Table 2" w:uiPriority="42"/>
+    <w:lsdException w:name="Plain Table 3" w:uiPriority="43"/>
+    <w:lsdException w:name="Plain Table 4" w:uiPriority="44"/>
+    <w:lsdException w:name="Plain Table 5" w:uiPriority="45"/>
+    <w:lsdException w:name="Grid Table Light" w:uiPriority="40"/>
+    <w:lsdException w:name="Grid Table 1 Light" w:uiPriority="46"/>
+    <w:lsdException w:name="Grid Table 2" w:uiPriority="47"/>
+    <w:lsdException w:name="Grid Table 3" w:uiPriority="48"/>
+    <w:lsdException w:name="Grid Table 4" w:uiPriority="49"/>
+    <w:lsdException w:name="Grid Table 5 Dark" w:uiPriority="50"/>
+    <w:lsdException w:name="Grid Table 6 Colorful" w:uiPriority="51"/>
+    <w:lsdException w:name="Grid Table 7 Colorful" w:uiPriority="52"/>
+    <w:lsdException w:name="Grid Table 1 Light Accent 1" w:uiPriority="46"/>
+    <w:lsdException w:name="Grid Table 2 Accent 1" w:uiPriority="47"/>
+    <w:lsdException w:name="Grid Table 3 Accent 1" w:uiPriority="48"/>
+    <w:lsdException w:name="Grid Table 4 Accent 1" w:uiPriority="49"/>
+    <w:lsdException w:name="Grid Table 5 Dark Accent 1" w:uiPriority="50"/>
+    <w:lsdException w:name="Grid Table 6 Colorful Accent 1" w:uiPriority="51"/>
+    <w:lsdException w:name="Grid Table 7 Colorful Accent 1" w:uiPriority="52"/>
+    <w:lsdException w:name="Grid Table 1 Light Accent 2" w:uiPriority="46"/>
+    <w:lsdException w:name="Grid Table 2 Accent 2" w:uiPriority="47"/>
+    <w:lsdException w:name="Grid Table 3 Accent 2" w:uiPriority="48"/>
+    <w:lsdException w:name="Grid Table 4 Accent 2" w:uiPriority="49"/>
+    <w:lsdException w:name="Grid Table 5 Dark Accent 2" w:uiPriority="50"/>
+    <w:lsdException w:name="Grid Table 6 Colorful Accent 2" w:uiPriority="51"/>
+    <w:lsdException w:name="Grid Table 7 Colorful Accent 2" w:uiPriority="52"/>
+    <w:lsdException w:name="Grid Table 1 Light Accent 3" w:uiPriority="46"/>
+    <w:lsdException w:name="Grid Table 2 Accent 3" w:uiPriority="47"/>
+    <w:lsdException w:name="Grid Table 3 Accent 3" w:uiPriority="48"/>
+    <w:lsdException w:name="Grid Table 4 Accent 3" w:uiPriority="49"/>
+    <w:lsdException w:name="Grid Table 5 Dark Accent 3" w:uiPriority="50"/>
+    <w:lsdException w:name="Grid Table 6 Colorful Accent 3" w:uiPriority="51"/>
+    <w:lsdException w:name="Grid Table 7 Colorful Accent 3" w:uiPriority="52"/>
+    <w:lsdException w:name="Grid Table 1 Light Accent 4" w:uiPriority="46"/>
+    <w:lsdException w:name="Grid Table 2 Accent 4" w:uiPriority="47"/>
+    <w:lsdException w:name="Grid Table 3 Accent 4" w:uiPriority="48"/>
+    <w:lsdException w:name="Grid Table 4 Accent 4" w:uiPriority="49"/>
+    <w:lsdException w:name="Grid Table 5 Dark Accent 4" w:uiPriority="50"/>
+    <w:lsdException w:name="Grid Table 6 Colorful Accent 4" w:uiPriority="51"/>
+    <w:lsdException w:name="Grid Table 7 Colorful Accent 4" w:uiPriority="52"/>
+    <w:lsdException w:name="Grid Table 1 Light Accent 5" w:uiPriority="46"/>
+    <w:lsdException w:name="Grid Table 2 Accent 5" w:uiPriority="47"/>
+    <w:lsdException w:name="Grid Table 3 Accent 5" w:uiPriority="48"/>
+    <w:lsdException w:name="Grid Table 4 Accent 5" w:uiPriority="49"/>
+    <w:lsdException w:name="Grid Table 5 Dark Accent 5" w:uiPriority="50"/>
+    <w:lsdException w:name="Grid Table 6 Colorful Accent 5" w:uiPriority="51"/>
+    <w:lsdException w:name="Grid Table 7 Colorful Accent 5" w:uiPriority="52"/>
+    <w:lsdException w:name="Grid Table 1 Light Accent 6" w:uiPriority="46"/>
+    <w:lsdException w:name="Grid Table 2 Accent 6" w:uiPriority="47"/>
+    <w:lsdException w:name="Grid Table 3 Accent 6" w:uiPriority="48"/>
+    <w:lsdException w:name="Grid Table 4 Accent 6" w:uiPriority="49"/>
+    <w:lsdException w:name="Grid Table 5 Dark Accent 6" w:uiPriority="50"/>
+    <w:lsdException w:name="Grid Table 6 Colorful Accent 6" w:uiPriority="51"/>
+    <w:lsdException w:name="Grid Table 7 Colorful Accent 6" w:uiPriority="52"/>
+    <w:lsdException w:name="List Table 1 Light" w:uiPriority="46"/>
+    <w:lsdException w:name="List Table 2" w:uiPriority="47"/>
+    <w:lsdException w:name="List Table 3" w:uiPriority="48"/>
+    <w:lsdException w:name="List Table 4" w:uiPriority="49"/>
+    <w:lsdException w:name="List Table 5 Dark" w:uiPriority="50"/>
+    <w:lsdException w:name="List Table 6 Colorful" w:uiPriority="51"/>
+    <w:lsdException w:name="List Table 7 Colorful" w:uiPriority="52"/>
+    <w:lsdException w:name="List Table 1 Light Accent 1" w:uiPriority="46"/>
+    <w:lsdException w:name="List Table 2 Accent 1" w:uiPriority="47"/>
+    <w:lsdException w:name="List Table 3 Accent 1" w:uiPriority="48"/>
+    <w:lsdException w:name="List Table 4 Accent 1" w:uiPriority="49"/>
+    <w:lsdException w:name="List Table 5 Dark Accent 1" w:uiPriority="50"/>
+    <w:lsdException w:name="List Table 6 Colorful Accent 1" w:uiPriority="51"/>
+    <w:lsdException w:name="List Table 7 Colorful Accent 1" w:uiPriority="52"/>
+    <w:lsdException w:name="List Table 1 Light Accent 2" w:uiPriority="46"/>
+    <w:lsdException w:name="List Table 2 Accent 2" w:uiPriority="47"/>
+    <w:lsdException w:name="List Table 3 Accent 2" w:uiPriority="48"/>
+    <w:lsdException w:name="List Table 4 Accent 2" w:uiPriority="49"/>
+    <w:lsdException w:name="List Table 5 Dark Accent 2" w:uiPriority="50"/>
+    <w:lsdException w:name="List Table 6 Colorful Accent 2" w:uiPriority="51"/>
+    <w:lsdException w:name="List Table 7 Colorful Accent 2" w:uiPriority="52"/>
+    <w:lsdException w:name="List Table 1 Light Accent 3" w:uiPriority="46"/>
+    <w:lsdException w:name="List Table 2 Accent 3" w:uiPriority="47"/>
+    <w:lsdException w:name="List Table 3 Accent 3" w:uiPriority="48"/>
+    <w:lsdException w:name="List Table 4 Accent 3" w:uiPriority="49"/>
+    <w:lsdException w:name="List Table 5 Dark Accent 3" w:uiPriority="50"/>
+    <w:lsdException w:name="List Table 6 Colorful Accent 3" w:uiPriority="51"/>
+    <w:lsdException w:name="List Table 7 Colorful Accent 3" w:uiPriority="52"/>
+    <w:lsdException w:name="List Table 1 Light Accent 4" w:uiPriority="46"/>
+    <w:lsdException w:name="List Table 2 Accent 4" w:uiPriority="47"/>
+    <w:lsdException w:name="List Table 3 Accent 4" w:uiPriority="48"/>
+    <w:lsdException w:name="List Table 4 Accent 4" w:uiPriority="49"/>
+    <w:lsdException w:name="List Table 5 Dark Accent 4" w:uiPriority="50"/>
+    <w:lsdException w:name="List Table 6 Colorful Accent 4" w:uiPriority="51"/>
+    <w:lsdException w:name="List Table 7 Colorful Accent 4" w:uiPriority="52"/>
+    <w:lsdException w:name="List Table 1 Light Accent 5" w:uiPriority="46"/>
+    <w:lsdException w:name="List Table 2 Accent 5" w:uiPriority="47"/>
+    <w:lsdException w:name="List Table 3 Accent 5" w:uiPriority="48"/>
+    <w:lsdException w:name="List Table 4 Accent 5" w:uiPriority="49"/>
+    <w:lsdException w:name="List Table 5 Dark Accent 5" w:uiPriority="50"/>
+    <w:lsdException w:name="List Table 6 Colorful Accent 5" w:uiPriority="51"/>
+    <w:lsdException w:name="List Table 7 Colorful Accent 5" w:uiPriority="52"/>
+    <w:lsdException w:name="List Table 1 Light Accent 6" w:uiPriority="46"/>
+    <w:lsdException w:name="List Table 2 Accent 6" w:uiPriority="47"/>
+    <w:lsdException w:name="List Table 3 Accent 6" w:uiPriority="48"/>
+    <w:lsdException w:name="List Table 4 Accent 6" w:uiPriority="49"/>
+    <w:lsdException w:name="List Table 5 Dark Accent 6" w:uiPriority="50"/>
+    <w:lsdException w:name="List Table 6 Colorful Accent 6" w:uiPriority="51"/>
+    <w:lsdException w:name="List Table 7 Colorful Accent 6" w:uiPriority="52"/>
+  </w:latentStyles>
+  <w:style w:type="paragraph" w:default="1" w:styleId="Normal">
+    <w:name w:val="Normal"/>
+    <w:uiPriority w:val="1"/>
+    <w:qFormat/>
+    <w:rPr>
+      <w:rFonts w:ascii="Calibri" w:eastAsia="Calibri" w:hAnsi="Calibri" w:cs="Calibri"/>
+    </w:rPr>
+  </w:style>
+  <w:style w:type="character" w:default="1" w:styleId="DefaultParagraphFont">
     <w:name w:val="Default Paragraph Font"/>
     <w:uiPriority w:val="1"/>
     <w:semiHidden/>
     <w:unhideWhenUsed/>
   </w:style>
-  <w:style w:styleId="TableNormal" w:default="1" w:type="table">
-    <w:name w:val="Table Normal"/>
-    <w:uiPriority w:val="2"/>
+  <w:style w:type="table" w:default="1" w:styleId="TableNormal">
+    <w:name w:val="Normal Table"/>
+    <w:uiPriority w:val="99"/>
     <w:semiHidden/>
     <w:unhideWhenUsed/>
-    <w:qFormat/>
     <w:tblPr>
       <w:tblInd w:w="0" w:type="dxa"/>
       <w:tblCellMar>
         <w:top w:w="0" w:type="dxa"/>
-        <w:left w:w="0" w:type="dxa"/>
+        <w:left w:w="108" w:type="dxa"/>
         <w:bottom w:w="0" w:type="dxa"/>
-        <w:right w:w="0" w:type="dxa"/>
+        <w:right w:w="108" w:type="dxa"/>
       </w:tblCellMar>
     </w:tblPr>
   </w:style>
-  <w:style w:styleId="NoList" w:default="1" w:type="numbering">
+  <w:style w:type="numbering" w:default="1" w:styleId="NoList">
     <w:name w:val="No List"/>
     <w:uiPriority w:val="99"/>
     <w:semiHidden/>
     <w:unhideWhenUsed/>
   </w:style>
-  <w:style w:default="1" w:styleId="Normal" w:type="paragraph">
-    <w:name w:val="Normal"/>
-    <w:uiPriority w:val="1"/>
-    <w:qFormat/>
-    <w:pPr/>
-    <w:rPr>
-      <w:rFonts w:ascii="Calibri" w:hAnsi="Calibri" w:eastAsia="Calibri" w:cs="Calibri"/>
-      <w:lang w:val="en-US" w:eastAsia="en-US" w:bidi="ar-SA"/>
-    </w:rPr>
-  </w:style>
-  <w:style w:styleId="BodyText" w:type="paragraph">
+  <w:style w:type="paragraph" w:styleId="BodyText">
     <w:name w:val="Body Text"/>
     <w:basedOn w:val="Normal"/>
     <w:uiPriority w:val="1"/>
@@ -1761,13 +2258,11 @@
       <w:jc w:val="both"/>
     </w:pPr>
     <w:rPr>
-      <w:rFonts w:ascii="Calibri" w:hAnsi="Calibri" w:eastAsia="Calibri" w:cs="Calibri"/>
       <w:sz w:val="28"/>
       <w:szCs w:val="28"/>
-      <w:lang w:val="en-US" w:eastAsia="en-US" w:bidi="ar-SA"/>
     </w:rPr>
   </w:style>
-  <w:style w:styleId="Title" w:type="paragraph">
+  <w:style w:type="paragraph" w:styleId="Title">
     <w:name w:val="Title"/>
     <w:basedOn w:val="Normal"/>
     <w:uiPriority w:val="1"/>
@@ -1778,15 +2273,14 @@
       <w:jc w:val="center"/>
     </w:pPr>
     <w:rPr>
-      <w:rFonts w:ascii="Arial" w:hAnsi="Arial" w:eastAsia="Arial" w:cs="Arial"/>
+      <w:rFonts w:ascii="Arial" w:eastAsia="Arial" w:hAnsi="Arial" w:cs="Arial"/>
       <w:b/>
       <w:bCs/>
       <w:sz w:val="40"/>
       <w:szCs w:val="40"/>
-      <w:lang w:val="en-US" w:eastAsia="en-US" w:bidi="ar-SA"/>
     </w:rPr>
   </w:style>
-  <w:style w:styleId="ListParagraph" w:type="paragraph">
+  <w:style w:type="paragraph" w:styleId="ListParagraph">
     <w:name w:val="List Paragraph"/>
     <w:basedOn w:val="Normal"/>
     <w:uiPriority w:val="1"/>
@@ -1796,19 +2290,22 @@
       <w:ind w:left="460" w:hanging="361"/>
       <w:jc w:val="both"/>
     </w:pPr>
-    <w:rPr>
-      <w:rFonts w:ascii="Calibri" w:hAnsi="Calibri" w:eastAsia="Calibri" w:cs="Calibri"/>
-      <w:lang w:val="en-US" w:eastAsia="en-US" w:bidi="ar-SA"/>
-    </w:rPr>
   </w:style>
-  <w:style w:styleId="TableParagraph" w:type="paragraph">
+  <w:style w:type="paragraph" w:customStyle="1" w:styleId="TableParagraph">
     <w:name w:val="Table Paragraph"/>
     <w:basedOn w:val="Normal"/>
     <w:uiPriority w:val="1"/>
     <w:qFormat/>
-    <w:pPr/>
+  </w:style>
+  <w:style w:type="character" w:styleId="Hyperlink">
+    <w:name w:val="Hyperlink"/>
+    <w:basedOn w:val="DefaultParagraphFont"/>
+    <w:uiPriority w:val="99"/>
+    <w:unhideWhenUsed/>
+    <w:rsid w:val="008625EF"/>
     <w:rPr>
-      <w:lang w:val="en-US" w:eastAsia="en-US" w:bidi="ar-SA"/>
+      <w:color w:val="0000FF" w:themeColor="hyperlink"/>
+      <w:u w:val="single"/>
     </w:rPr>
   </w:style>
 </w:styles>

</xml_diff>

<commit_message>
working on azure [[t
</commit_message>
<xml_diff>
--- a/MSFT_Azure/Azure Quiz.docx
+++ b/MSFT_Azure/Azure Quiz.docx
@@ -1,6 +1,6 @@
 
 <file path=word/document.xml><?xml version="1.0" encoding="utf-8"?>
-<w:document xmlns:wpc="http://schemas.microsoft.com/office/word/2010/wordprocessingCanvas" xmlns:cx="http://schemas.microsoft.com/office/drawing/2014/chartex" xmlns:cx1="http://schemas.microsoft.com/office/drawing/2015/9/8/chartex" xmlns:mc="http://schemas.openxmlformats.org/markup-compatibility/2006" xmlns:o="urn:schemas-microsoft-com:office:office" xmlns:r="http://schemas.openxmlformats.org/officeDocument/2006/relationships" xmlns:m="http://schemas.openxmlformats.org/officeDocument/2006/math" xmlns:v="urn:schemas-microsoft-com:vml" xmlns:wp14="http://schemas.microsoft.com/office/word/2010/wordprocessingDrawing" xmlns:wp="http://schemas.openxmlformats.org/drawingml/2006/wordprocessingDrawing" xmlns:w10="urn:schemas-microsoft-com:office:word" xmlns:w="http://schemas.openxmlformats.org/wordprocessingml/2006/main" xmlns:w14="http://schemas.microsoft.com/office/word/2010/wordml" xmlns:w15="http://schemas.microsoft.com/office/word/2012/wordml" xmlns:w16se="http://schemas.microsoft.com/office/word/2015/wordml/symex" xmlns:wpg="http://schemas.microsoft.com/office/word/2010/wordprocessingGroup" xmlns:wpi="http://schemas.microsoft.com/office/word/2010/wordprocessingInk" xmlns:wne="http://schemas.microsoft.com/office/word/2006/wordml" xmlns:wps="http://schemas.microsoft.com/office/word/2010/wordprocessingShape" mc:Ignorable="w14 w15 w16se wp14">
+<w:document xmlns:wpc="http://schemas.microsoft.com/office/word/2010/wordprocessingCanvas" xmlns:cx="http://schemas.microsoft.com/office/drawing/2014/chartex" xmlns:cx1="http://schemas.microsoft.com/office/drawing/2015/9/8/chartex" xmlns:cx2="http://schemas.microsoft.com/office/drawing/2015/10/21/chartex" xmlns:cx3="http://schemas.microsoft.com/office/drawing/2016/5/9/chartex" xmlns:cx4="http://schemas.microsoft.com/office/drawing/2016/5/10/chartex" xmlns:cx5="http://schemas.microsoft.com/office/drawing/2016/5/11/chartex" xmlns:cx6="http://schemas.microsoft.com/office/drawing/2016/5/12/chartex" xmlns:cx7="http://schemas.microsoft.com/office/drawing/2016/5/13/chartex" xmlns:cx8="http://schemas.microsoft.com/office/drawing/2016/5/14/chartex" xmlns:mc="http://schemas.openxmlformats.org/markup-compatibility/2006" xmlns:aink="http://schemas.microsoft.com/office/drawing/2016/ink" xmlns:am3d="http://schemas.microsoft.com/office/drawing/2017/model3d" xmlns:o="urn:schemas-microsoft-com:office:office" xmlns:oel="http://schemas.microsoft.com/office/2019/extlst" xmlns:r="http://schemas.openxmlformats.org/officeDocument/2006/relationships" xmlns:m="http://schemas.openxmlformats.org/officeDocument/2006/math" xmlns:v="urn:schemas-microsoft-com:vml" xmlns:wp14="http://schemas.microsoft.com/office/word/2010/wordprocessingDrawing" xmlns:wp="http://schemas.openxmlformats.org/drawingml/2006/wordprocessingDrawing" xmlns:w10="urn:schemas-microsoft-com:office:word" xmlns:w="http://schemas.openxmlformats.org/wordprocessingml/2006/main" xmlns:w14="http://schemas.microsoft.com/office/word/2010/wordml" xmlns:w15="http://schemas.microsoft.com/office/word/2012/wordml" xmlns:w16cex="http://schemas.microsoft.com/office/word/2018/wordml/cex" xmlns:w16cid="http://schemas.microsoft.com/office/word/2016/wordml/cid" xmlns:w16="http://schemas.microsoft.com/office/word/2018/wordml" xmlns:w16sdtdh="http://schemas.microsoft.com/office/word/2020/wordml/sdtdatahash" xmlns:w16se="http://schemas.microsoft.com/office/word/2015/wordml/symex" xmlns:wpg="http://schemas.microsoft.com/office/word/2010/wordprocessingGroup" xmlns:wpi="http://schemas.microsoft.com/office/word/2010/wordprocessingInk" xmlns:wne="http://schemas.microsoft.com/office/word/2006/wordml" xmlns:wps="http://schemas.microsoft.com/office/word/2010/wordprocessingShape" mc:Ignorable="w14 w15 w16se w16cid w16 w16cex w16sdtdh wp14">
   <w:body>
     <w:p>
       <w:pPr>
@@ -14,11 +14,12 @@
       </w:pPr>
       <w:r>
         <w:rPr>
+          <w:noProof/>
           <w:sz w:val="24"/>
           <w:szCs w:val="24"/>
         </w:rPr>
         <w:drawing>
-          <wp:inline distT="0" distB="0" distL="0" distR="0" wp14:anchorId="5F3A2C11" wp14:editId="5B79F4C3">
+          <wp:inline distT="0" distB="0" distL="0" distR="0" wp14:anchorId="292F10B4" wp14:editId="0DA081D1">
             <wp:extent cx="5911850" cy="1600835"/>
             <wp:effectExtent l="0" t="0" r="0" b="0"/>
             <wp:docPr id="1" name="Picture 1"/>
@@ -78,8 +79,6 @@
         </w:rPr>
         <w:t>o-to-azure-fundamentals/tour-of-</w:t>
       </w:r>
-      <w:bookmarkStart w:id="0" w:name="_GoBack"/>
-      <w:bookmarkEnd w:id="0"/>
       <w:r>
         <w:rPr>
           <w:sz w:val="16"/>
@@ -243,23 +242,7 @@
           <w:sz w:val="28"/>
           <w:u w:val="single"/>
         </w:rPr>
-        <w:t xml:space="preserve">Azure </w:t>
-      </w:r>
-      <w:proofErr w:type="spellStart"/>
-      <w:r>
-        <w:rPr>
-          <w:sz w:val="28"/>
-          <w:u w:val="single"/>
-        </w:rPr>
-        <w:t>Redis</w:t>
-      </w:r>
-      <w:proofErr w:type="spellEnd"/>
-      <w:r>
-        <w:rPr>
-          <w:sz w:val="28"/>
-          <w:u w:val="single"/>
-        </w:rPr>
-        <w:t xml:space="preserve"> Cache</w:t>
+        <w:t>Azure Redis Cache</w:t>
       </w:r>
       <w:r>
         <w:rPr>
@@ -274,14 +257,12 @@
         </w:rPr>
         <w:t xml:space="preserve"> </w:t>
       </w:r>
-      <w:proofErr w:type="gramStart"/>
       <w:r>
         <w:rPr>
           <w:sz w:val="28"/>
         </w:rPr>
         <w:t>each</w:t>
       </w:r>
-      <w:proofErr w:type="gramEnd"/>
       <w:r>
         <w:rPr>
           <w:spacing w:val="-2"/>
@@ -788,13 +769,7 @@
         <w:rPr>
           <w:sz w:val="28"/>
         </w:rPr>
-        <w:t>Our application needs a data store. What are some options we can use an</w:t>
-      </w:r>
-      <w:r>
-        <w:rPr>
-          <w:sz w:val="28"/>
-        </w:rPr>
-        <w:t>d</w:t>
+        <w:t>Our application needs a data store. What are some options we can use and</w:t>
       </w:r>
       <w:r>
         <w:rPr>
@@ -1493,13 +1468,7 @@
         <w:rPr>
           <w:sz w:val="28"/>
         </w:rPr>
-        <w:t>o</w:t>
-      </w:r>
-      <w:r>
-        <w:rPr>
-          <w:sz w:val="28"/>
-        </w:rPr>
-        <w:t>r</w:t>
+        <w:t>or</w:t>
       </w:r>
       <w:r>
         <w:rPr>
@@ -1641,21 +1610,7 @@
         <w:rPr>
           <w:sz w:val="28"/>
         </w:rPr>
-        <w:t xml:space="preserve">Azure Container Registry, Azure PostgreSQL DB, Azure </w:t>
-      </w:r>
-      <w:proofErr w:type="spellStart"/>
-      <w:r>
-        <w:rPr>
-          <w:sz w:val="28"/>
-        </w:rPr>
-        <w:t>Redis</w:t>
-      </w:r>
-      <w:proofErr w:type="spellEnd"/>
-      <w:r>
-        <w:rPr>
-          <w:sz w:val="28"/>
-        </w:rPr>
-        <w:t xml:space="preserve"> Cache, App</w:t>
+        <w:t>Azure Container Registry, Azure PostgreSQL DB, Azure Redis Cache, App</w:t>
       </w:r>
       <w:r>
         <w:rPr>
@@ -1695,7 +1650,7 @@
 </file>
 
 <file path=word/numbering.xml><?xml version="1.0" encoding="utf-8"?>
-<w:numbering xmlns:wpc="http://schemas.microsoft.com/office/word/2010/wordprocessingCanvas" xmlns:cx="http://schemas.microsoft.com/office/drawing/2014/chartex" xmlns:cx1="http://schemas.microsoft.com/office/drawing/2015/9/8/chartex" xmlns:mc="http://schemas.openxmlformats.org/markup-compatibility/2006" xmlns:o="urn:schemas-microsoft-com:office:office" xmlns:r="http://schemas.openxmlformats.org/officeDocument/2006/relationships" xmlns:m="http://schemas.openxmlformats.org/officeDocument/2006/math" xmlns:v="urn:schemas-microsoft-com:vml" xmlns:wp14="http://schemas.microsoft.com/office/word/2010/wordprocessingDrawing" xmlns:wp="http://schemas.openxmlformats.org/drawingml/2006/wordprocessingDrawing" xmlns:w10="urn:schemas-microsoft-com:office:word" xmlns:w="http://schemas.openxmlformats.org/wordprocessingml/2006/main" xmlns:w14="http://schemas.microsoft.com/office/word/2010/wordml" xmlns:w15="http://schemas.microsoft.com/office/word/2012/wordml" xmlns:w16se="http://schemas.microsoft.com/office/word/2015/wordml/symex" xmlns:wpg="http://schemas.microsoft.com/office/word/2010/wordprocessingGroup" xmlns:wpi="http://schemas.microsoft.com/office/word/2010/wordprocessingInk" xmlns:wne="http://schemas.microsoft.com/office/word/2006/wordml" xmlns:wps="http://schemas.microsoft.com/office/word/2010/wordprocessingShape" mc:Ignorable="w14 w15 w16se wp14">
+<w:numbering xmlns:wpc="http://schemas.microsoft.com/office/word/2010/wordprocessingCanvas" xmlns:cx="http://schemas.microsoft.com/office/drawing/2014/chartex" xmlns:cx1="http://schemas.microsoft.com/office/drawing/2015/9/8/chartex" xmlns:cx2="http://schemas.microsoft.com/office/drawing/2015/10/21/chartex" xmlns:cx3="http://schemas.microsoft.com/office/drawing/2016/5/9/chartex" xmlns:cx4="http://schemas.microsoft.com/office/drawing/2016/5/10/chartex" xmlns:cx5="http://schemas.microsoft.com/office/drawing/2016/5/11/chartex" xmlns:cx6="http://schemas.microsoft.com/office/drawing/2016/5/12/chartex" xmlns:cx7="http://schemas.microsoft.com/office/drawing/2016/5/13/chartex" xmlns:cx8="http://schemas.microsoft.com/office/drawing/2016/5/14/chartex" xmlns:mc="http://schemas.openxmlformats.org/markup-compatibility/2006" xmlns:aink="http://schemas.microsoft.com/office/drawing/2016/ink" xmlns:am3d="http://schemas.microsoft.com/office/drawing/2017/model3d" xmlns:o="urn:schemas-microsoft-com:office:office" xmlns:oel="http://schemas.microsoft.com/office/2019/extlst" xmlns:r="http://schemas.openxmlformats.org/officeDocument/2006/relationships" xmlns:m="http://schemas.openxmlformats.org/officeDocument/2006/math" xmlns:v="urn:schemas-microsoft-com:vml" xmlns:wp14="http://schemas.microsoft.com/office/word/2010/wordprocessingDrawing" xmlns:wp="http://schemas.openxmlformats.org/drawingml/2006/wordprocessingDrawing" xmlns:w10="urn:schemas-microsoft-com:office:word" xmlns:w="http://schemas.openxmlformats.org/wordprocessingml/2006/main" xmlns:w14="http://schemas.microsoft.com/office/word/2010/wordml" xmlns:w15="http://schemas.microsoft.com/office/word/2012/wordml" xmlns:w16cex="http://schemas.microsoft.com/office/word/2018/wordml/cex" xmlns:w16cid="http://schemas.microsoft.com/office/word/2016/wordml/cid" xmlns:w16="http://schemas.microsoft.com/office/word/2018/wordml" xmlns:w16sdtdh="http://schemas.microsoft.com/office/word/2020/wordml/sdtdatahash" xmlns:w16se="http://schemas.microsoft.com/office/word/2015/wordml/symex" xmlns:wpg="http://schemas.microsoft.com/office/word/2010/wordprocessingGroup" xmlns:wpi="http://schemas.microsoft.com/office/word/2010/wordprocessingInk" xmlns:wne="http://schemas.microsoft.com/office/word/2006/wordml" xmlns:wps="http://schemas.microsoft.com/office/word/2010/wordprocessingShape" mc:Ignorable="w14 w15 w16se w16cid w16 w16cex w16sdtdh wp14">
   <w:abstractNum w:abstractNumId="0" w15:restartNumberingAfterBreak="0">
     <w:nsid w:val="566538F7"/>
     <w:multiLevelType w:val="hybridMultilevel"/>
@@ -1706,7 +1661,7 @@
       <w:lvlText w:val="%1."/>
       <w:lvlJc w:val="left"/>
       <w:pPr>
-        <w:ind w:left="461" w:hanging="361"/>
+        <w:ind w:left="451" w:hanging="361"/>
       </w:pPr>
       <w:rPr>
         <w:rFonts w:ascii="Calibri" w:eastAsia="Calibri" w:hAnsi="Calibri" w:cs="Calibri" w:hint="default"/>
@@ -1814,14 +1769,14 @@
       </w:rPr>
     </w:lvl>
   </w:abstractNum>
-  <w:num w:numId="1">
+  <w:num w:numId="1" w16cid:durableId="1069840087">
     <w:abstractNumId w:val="0"/>
   </w:num>
 </w:numbering>
 </file>
 
 <file path=word/styles.xml><?xml version="1.0" encoding="utf-8"?>
-<w:styles xmlns:mc="http://schemas.openxmlformats.org/markup-compatibility/2006" xmlns:r="http://schemas.openxmlformats.org/officeDocument/2006/relationships" xmlns:w="http://schemas.openxmlformats.org/wordprocessingml/2006/main" xmlns:w14="http://schemas.microsoft.com/office/word/2010/wordml" xmlns:w15="http://schemas.microsoft.com/office/word/2012/wordml" xmlns:w16se="http://schemas.microsoft.com/office/word/2015/wordml/symex" mc:Ignorable="w14 w15 w16se">
+<w:styles xmlns:mc="http://schemas.openxmlformats.org/markup-compatibility/2006" xmlns:r="http://schemas.openxmlformats.org/officeDocument/2006/relationships" xmlns:w="http://schemas.openxmlformats.org/wordprocessingml/2006/main" xmlns:w14="http://schemas.microsoft.com/office/word/2010/wordml" xmlns:w15="http://schemas.microsoft.com/office/word/2012/wordml" xmlns:w16cex="http://schemas.microsoft.com/office/word/2018/wordml/cex" xmlns:w16cid="http://schemas.microsoft.com/office/word/2016/wordml/cid" xmlns:w16="http://schemas.microsoft.com/office/word/2018/wordml" xmlns:w16sdtdh="http://schemas.microsoft.com/office/word/2020/wordml/sdtdatahash" xmlns:w16se="http://schemas.microsoft.com/office/word/2015/wordml/symex" mc:Ignorable="w14 w15 w16se w16cid w16 w16cex w16sdtdh">
   <w:docDefaults>
     <w:rPrDefault>
       <w:rPr>
@@ -1839,7 +1794,7 @@
       </w:pPr>
     </w:pPrDefault>
   </w:docDefaults>
-  <w:latentStyles w:defLockedState="0" w:defUIPriority="99" w:defSemiHidden="0" w:defUnhideWhenUsed="0" w:defQFormat="0" w:count="371">
+  <w:latentStyles w:defLockedState="0" w:defUIPriority="99" w:defSemiHidden="0" w:defUnhideWhenUsed="0" w:defQFormat="0" w:count="376">
     <w:lsdException w:name="Normal" w:uiPriority="0" w:qFormat="1"/>
     <w:lsdException w:name="heading 1" w:uiPriority="9" w:qFormat="1"/>
     <w:lsdException w:name="heading 2" w:semiHidden="1" w:uiPriority="9" w:unhideWhenUsed="1" w:qFormat="1"/>
@@ -1945,7 +1900,6 @@
     <w:lsdException w:name="HTML Sample" w:semiHidden="1" w:unhideWhenUsed="1"/>
     <w:lsdException w:name="HTML Typewriter" w:semiHidden="1" w:unhideWhenUsed="1"/>
     <w:lsdException w:name="HTML Variable" w:semiHidden="1" w:unhideWhenUsed="1"/>
-    <w:lsdException w:name="Normal Table" w:semiHidden="1" w:unhideWhenUsed="1"/>
     <w:lsdException w:name="annotation subject" w:semiHidden="1" w:unhideWhenUsed="1"/>
     <w:lsdException w:name="No List" w:semiHidden="1" w:unhideWhenUsed="1"/>
     <w:lsdException w:name="Outline List 1" w:semiHidden="1" w:unhideWhenUsed="1"/>
@@ -1988,11 +1942,8 @@
     <w:lsdException w:name="Table Contemporary" w:semiHidden="1" w:unhideWhenUsed="1"/>
     <w:lsdException w:name="Table Elegant" w:semiHidden="1" w:unhideWhenUsed="1"/>
     <w:lsdException w:name="Table Professional" w:semiHidden="1" w:unhideWhenUsed="1"/>
-    <w:lsdException w:name="Table Subtle 1" w:semiHidden="1" w:unhideWhenUsed="1"/>
     <w:lsdException w:name="Table Subtle 2" w:semiHidden="1" w:unhideWhenUsed="1"/>
     <w:lsdException w:name="Table Web 1" w:semiHidden="1" w:unhideWhenUsed="1"/>
-    <w:lsdException w:name="Table Web 2" w:semiHidden="1" w:unhideWhenUsed="1"/>
-    <w:lsdException w:name="Table Web 3" w:semiHidden="1" w:unhideWhenUsed="1"/>
     <w:lsdException w:name="Balloon Text" w:semiHidden="1" w:unhideWhenUsed="1"/>
     <w:lsdException w:name="Table Grid" w:uiPriority="39"/>
     <w:lsdException w:name="Table Theme" w:semiHidden="1" w:unhideWhenUsed="1"/>
@@ -2211,6 +2162,11 @@
     <w:lsdException w:name="List Table 5 Dark Accent 6" w:uiPriority="50"/>
     <w:lsdException w:name="List Table 6 Colorful Accent 6" w:uiPriority="51"/>
     <w:lsdException w:name="List Table 7 Colorful Accent 6" w:uiPriority="52"/>
+    <w:lsdException w:name="Mention" w:semiHidden="1" w:unhideWhenUsed="1"/>
+    <w:lsdException w:name="Smart Hyperlink" w:semiHidden="1" w:unhideWhenUsed="1"/>
+    <w:lsdException w:name="Hashtag" w:semiHidden="1" w:unhideWhenUsed="1"/>
+    <w:lsdException w:name="Unresolved Mention" w:semiHidden="1" w:unhideWhenUsed="1"/>
+    <w:lsdException w:name="Smart Link" w:semiHidden="1" w:unhideWhenUsed="1"/>
   </w:latentStyles>
   <w:style w:type="paragraph" w:default="1" w:styleId="Normal">
     <w:name w:val="Normal"/>

</xml_diff>